<commit_message>
Update ED-definición del problema-final-2020-II.docx
</commit_message>
<xml_diff>
--- a/Documentos/ED-definición del problema-final-2020-II.docx
+++ b/Documentos/ED-definición del problema-final-2020-II.docx
@@ -2403,21 +2403,7 @@
         <w:rPr>
           <w:lang w:val="es-CO"/>
         </w:rPr>
-        <w:t xml:space="preserve">En la pantalla del medio “Aprender-Jugar”, encontraremos las actividades basadas en aprendizaje </w:t>
-      </w:r>
-      <w:proofErr w:type="spellStart"/>
-      <w:r>
-        <w:rPr>
-          <w:lang w:val="es-CO"/>
-        </w:rPr>
-        <w:t>gamificado</w:t>
-      </w:r>
-      <w:proofErr w:type="spellEnd"/>
-      <w:r>
-        <w:rPr>
-          <w:lang w:val="es-CO"/>
-        </w:rPr>
-        <w:t xml:space="preserve"> y aprendizaje por medio de repetición espaciada. Dado el objetivo académico de este proyecto, esta pantalla será una de las ultimas de implementar. </w:t>
+        <w:t xml:space="preserve">En la pantalla del medio “Aprender-Jugar”, encontraremos las actividades basadas en aprendizaje gamificado y aprendizaje por medio de repetición espaciada. Dado el objetivo académico de este proyecto, esta pantalla será una de las ultimas de implementar. </w:t>
       </w:r>
     </w:p>
     <w:p>
@@ -2502,49 +2488,15 @@
           <w:color w:val="000000"/>
           <w:lang w:val="es-CO"/>
         </w:rPr>
-        <w:t xml:space="preserve">La aplicación se desarrollará en la última versión Android Studio, en su configuración con Java, el manejo de las versiones se hará en Git, en preferencia se usará </w:t>
-      </w:r>
-      <w:proofErr w:type="spellStart"/>
-      <w:r>
-        <w:rPr>
-          <w:color w:val="000000"/>
-          <w:lang w:val="es-CO"/>
-        </w:rPr>
-        <w:t>Github</w:t>
-      </w:r>
-      <w:proofErr w:type="spellEnd"/>
-      <w:r>
-        <w:rPr>
-          <w:color w:val="000000"/>
-          <w:lang w:val="es-CO"/>
-        </w:rPr>
-        <w:t xml:space="preserve"> </w:t>
-      </w:r>
-      <w:proofErr w:type="spellStart"/>
-      <w:r>
-        <w:rPr>
-          <w:color w:val="000000"/>
-          <w:lang w:val="es-CO"/>
-        </w:rPr>
-        <w:t>Deskstop</w:t>
-      </w:r>
-      <w:proofErr w:type="spellEnd"/>
-      <w:r>
-        <w:rPr>
-          <w:color w:val="000000"/>
-          <w:lang w:val="es-CO"/>
-        </w:rPr>
-        <w:t xml:space="preserve"> o </w:t>
-      </w:r>
-      <w:proofErr w:type="spellStart"/>
-      <w:r>
-        <w:rPr>
-          <w:color w:val="000000"/>
-          <w:lang w:val="es-CO"/>
-        </w:rPr>
-        <w:t>SourceTree</w:t>
-      </w:r>
-      <w:proofErr w:type="spellEnd"/>
+        <w:t>La aplicación se desarrollará en la última versión Android Studio, en su configuración con Java, el manejo de las versiones se hará en Git, en preferencia se usará Github Deskstop</w:t>
+      </w:r>
+      <w:r>
+        <w:rPr>
+          <w:color w:val="000000"/>
+          <w:lang w:val="es-CO"/>
+        </w:rPr>
+        <w:t xml:space="preserve"> o SourceTree</w:t>
+      </w:r>
       <w:r>
         <w:rPr>
           <w:color w:val="000000"/>
@@ -2577,23 +2529,7 @@
           <w:color w:val="000000"/>
           <w:lang w:val="es-CO"/>
         </w:rPr>
-        <w:t>El software operará en dispositivos Android a partir de la versión 5.0 “</w:t>
-      </w:r>
-      <w:proofErr w:type="spellStart"/>
-      <w:r>
-        <w:rPr>
-          <w:color w:val="000000"/>
-          <w:lang w:val="es-CO"/>
-        </w:rPr>
-        <w:t>Lollipop</w:t>
-      </w:r>
-      <w:proofErr w:type="spellEnd"/>
-      <w:r>
-        <w:rPr>
-          <w:color w:val="000000"/>
-          <w:lang w:val="es-CO"/>
-        </w:rPr>
-        <w:t xml:space="preserve">”, en cuanto a requerimientos de hardware, no se </w:t>
+        <w:t xml:space="preserve">El software operará en dispositivos Android a partir de la versión 5.0 “Lollipop”, en cuanto a requerimientos de hardware, no se </w:t>
       </w:r>
       <w:r>
         <w:rPr>
@@ -5646,7 +5582,7 @@
         <w:rPr>
           <w:lang w:val="es-CO"/>
         </w:rPr>
-        <w:t>Mencione las dificultades encontradas durante el desarrollo del proyecto. Además, haga alusión a las principales lecciones aprendidas durante el proceso.</w:t>
+        <w:t>Ya que se está desarrollando una aplicación móvil, se tuvo que aprender a usar las nuevas herramientas como lo son Android Studio, Gradle, entre otros. Además, dado que las pruebas de rendimiento requieren de grandes cantidades de datos, fue necesario aprender sobre el manejo e integración de bases de datos, lo que resultó un poco problemático en un comienzo.</w:t>
       </w:r>
     </w:p>
     <w:p>
@@ -5687,21 +5623,7 @@
         <w:rPr>
           <w:lang w:val="es-CO"/>
         </w:rPr>
-        <w:t xml:space="preserve">[1] Insor.gov.co. 2020. Preguntas Frecuentes – INSOR – </w:t>
-      </w:r>
-      <w:proofErr w:type="spellStart"/>
-      <w:r>
-        <w:rPr>
-          <w:lang w:val="es-CO"/>
-        </w:rPr>
-        <w:t>INSORInstituto</w:t>
-      </w:r>
-      <w:proofErr w:type="spellEnd"/>
-      <w:r>
-        <w:rPr>
-          <w:lang w:val="es-CO"/>
-        </w:rPr>
-        <w:t xml:space="preserve"> Nacional Para Sordos. </w:t>
+        <w:t xml:space="preserve">[1] Insor.gov.co. 2020. Preguntas Frecuentes – INSOR – INSORInstituto Nacional Para Sordos. </w:t>
       </w:r>
       <w:r>
         <w:t>[online] Available at:&lt;http://www.insor.gov.co/home/servicio-alciudadano/preguntas-frecuentes/&gt; [Accessed 8 September 2020].</w:t>
@@ -5709,15 +5631,7 @@
     </w:p>
     <w:p>
       <w:r>
-        <w:t xml:space="preserve">[2]2019. Plan </w:t>
-      </w:r>
-      <w:proofErr w:type="spellStart"/>
-      <w:r>
-        <w:t>Institucional</w:t>
-      </w:r>
-      <w:proofErr w:type="spellEnd"/>
-      <w:r>
-        <w:t xml:space="preserve"> 2019-2022. online] Available at: &lt;http://www.insor.gov.co/home/descargar/plan_estrategico_NSOR_2019_2022V1.pdf [Accessed 8 September 2020].</w:t>
+        <w:t>[2]2019. Plan Institucional 2019-2022. online] Available at: &lt;http://www.insor.gov.co/home/descargar/plan_estrategico_NSOR_2019_2022V1.pdf [Accessed 8 September 2020].</w:t>
       </w:r>
     </w:p>
     <w:sectPr>

</xml_diff>

<commit_message>
Documento de descripción proyecto
</commit_message>
<xml_diff>
--- a/Documentos/ED-definición del problema-final-2020-II.docx
+++ b/Documentos/ED-definición del problema-final-2020-II.docx
@@ -1,6 +1,6 @@
 
 <file path=word/document.xml><?xml version="1.0" encoding="utf-8"?>
-<w:document xmlns:wpc="http://schemas.microsoft.com/office/word/2010/wordprocessingCanvas" xmlns:cx="http://schemas.microsoft.com/office/drawing/2014/chartex" xmlns:cx1="http://schemas.microsoft.com/office/drawing/2015/9/8/chartex" xmlns:cx2="http://schemas.microsoft.com/office/drawing/2015/10/21/chartex" xmlns:cx3="http://schemas.microsoft.com/office/drawing/2016/5/9/chartex" xmlns:cx4="http://schemas.microsoft.com/office/drawing/2016/5/10/chartex" xmlns:cx5="http://schemas.microsoft.com/office/drawing/2016/5/11/chartex" xmlns:cx6="http://schemas.microsoft.com/office/drawing/2016/5/12/chartex" xmlns:cx7="http://schemas.microsoft.com/office/drawing/2016/5/13/chartex" xmlns:cx8="http://schemas.microsoft.com/office/drawing/2016/5/14/chartex" xmlns:mc="http://schemas.openxmlformats.org/markup-compatibility/2006" xmlns:aink="http://schemas.microsoft.com/office/drawing/2016/ink" xmlns:am3d="http://schemas.microsoft.com/office/drawing/2017/model3d" xmlns:o="urn:schemas-microsoft-com:office:office" xmlns:r="http://schemas.openxmlformats.org/officeDocument/2006/relationships" xmlns:m="http://schemas.openxmlformats.org/officeDocument/2006/math" xmlns:v="urn:schemas-microsoft-com:vml" xmlns:wp14="http://schemas.microsoft.com/office/word/2010/wordprocessingDrawing" xmlns:wp="http://schemas.openxmlformats.org/drawingml/2006/wordprocessingDrawing" xmlns:w10="urn:schemas-microsoft-com:office:word" xmlns:w="http://schemas.openxmlformats.org/wordprocessingml/2006/main" xmlns:w14="http://schemas.microsoft.com/office/word/2010/wordml" xmlns:w15="http://schemas.microsoft.com/office/word/2012/wordml" xmlns:w16cex="http://schemas.microsoft.com/office/word/2018/wordml/cex" xmlns:w16cid="http://schemas.microsoft.com/office/word/2016/wordml/cid" xmlns:w16="http://schemas.microsoft.com/office/word/2018/wordml" xmlns:w16se="http://schemas.microsoft.com/office/word/2015/wordml/symex" xmlns:wpg="http://schemas.microsoft.com/office/word/2010/wordprocessingGroup" xmlns:wpi="http://schemas.microsoft.com/office/word/2010/wordprocessingInk" xmlns:wne="http://schemas.microsoft.com/office/word/2006/wordml" xmlns:wps="http://schemas.microsoft.com/office/word/2010/wordprocessingShape" mc:Ignorable="w14 w15 w16se w16cid w16 w16cex wp14">
+<w:document xmlns:wpc="http://schemas.microsoft.com/office/word/2010/wordprocessingCanvas" xmlns:cx="http://schemas.microsoft.com/office/drawing/2014/chartex" xmlns:cx1="http://schemas.microsoft.com/office/drawing/2015/9/8/chartex" xmlns:mc="http://schemas.openxmlformats.org/markup-compatibility/2006" xmlns:o="urn:schemas-microsoft-com:office:office" xmlns:r="http://schemas.openxmlformats.org/officeDocument/2006/relationships" xmlns:m="http://schemas.openxmlformats.org/officeDocument/2006/math" xmlns:v="urn:schemas-microsoft-com:vml" xmlns:wp14="http://schemas.microsoft.com/office/word/2010/wordprocessingDrawing" xmlns:wp="http://schemas.openxmlformats.org/drawingml/2006/wordprocessingDrawing" xmlns:w10="urn:schemas-microsoft-com:office:word" xmlns:w="http://schemas.openxmlformats.org/wordprocessingml/2006/main" xmlns:w14="http://schemas.microsoft.com/office/word/2010/wordml" xmlns:w15="http://schemas.microsoft.com/office/word/2012/wordml" xmlns:w16se="http://schemas.microsoft.com/office/word/2015/wordml/symex" xmlns:wpg="http://schemas.microsoft.com/office/word/2010/wordprocessingGroup" xmlns:wpi="http://schemas.microsoft.com/office/word/2010/wordprocessingInk" xmlns:wne="http://schemas.microsoft.com/office/word/2006/wordml" xmlns:wps="http://schemas.microsoft.com/office/word/2010/wordprocessingShape" mc:Ignorable="w14 w15 w16se wp14">
   <w:body>
     <w:p>
       <w:pPr>
@@ -64,7 +64,58 @@
           <w:b/>
           <w:bCs/>
         </w:rPr>
-        <w:t>Medina Gabriel Andrés, Solano Yirlan Andrey, Urrutia Juan Pablo</w:t>
+        <w:t xml:space="preserve">Medina Gabriel Andrés, Solano Yirlan </w:t>
+      </w:r>
+      <w:proofErr w:type="spellStart"/>
+      <w:r>
+        <w:rPr>
+          <w:b/>
+          <w:bCs/>
+        </w:rPr>
+        <w:t>Andrey</w:t>
+      </w:r>
+      <w:proofErr w:type="spellEnd"/>
+      <w:r>
+        <w:rPr>
+          <w:b/>
+          <w:bCs/>
+        </w:rPr>
+        <w:t>, Urrutia Juan Pablo</w:t>
+      </w:r>
+      <w:r>
+        <w:rPr>
+          <w:b/>
+          <w:bCs/>
+        </w:rPr>
+        <w:t xml:space="preserve">, </w:t>
+      </w:r>
+      <w:r>
+        <w:rPr>
+          <w:b/>
+          <w:bCs/>
+        </w:rPr>
+        <w:t>Santamaría</w:t>
+      </w:r>
+      <w:r>
+        <w:rPr>
+          <w:b/>
+          <w:bCs/>
+        </w:rPr>
+        <w:t xml:space="preserve"> </w:t>
+      </w:r>
+      <w:r>
+        <w:rPr>
+          <w:b/>
+          <w:bCs/>
+        </w:rPr>
+        <w:t>Juan Nicol</w:t>
+      </w:r>
+      <w:r>
+        <w:rPr>
+          <w:b/>
+          <w:bCs/>
+        </w:rPr>
+        <w:t>ás</w:t>
       </w:r>
     </w:p>
     <w:p>
@@ -118,7 +169,7 @@
     </w:p>
     <w:p>
       <w:pPr>
-        <w:pStyle w:val="Heading1"/>
+        <w:pStyle w:val="Ttulo1"/>
         <w:numPr>
           <w:ilvl w:val="0"/>
           <w:numId w:val="6"/>
@@ -292,16 +343,8 @@
         <w:rPr>
           <w:lang w:val="es-CO"/>
         </w:rPr>
-        <w:t xml:space="preserve">esto </w:t>
-      </w:r>
-      <w:proofErr w:type="gramStart"/>
-      <w:r>
-        <w:rPr>
-          <w:lang w:val="es-CO"/>
-        </w:rPr>
-        <w:t>que</w:t>
-      </w:r>
-      <w:proofErr w:type="gramEnd"/>
+        <w:t>esto que</w:t>
+      </w:r>
       <w:r>
         <w:rPr>
           <w:lang w:val="es-CO"/>
@@ -359,7 +402,7 @@
     </w:p>
     <w:p>
       <w:pPr>
-        <w:pStyle w:val="Heading1"/>
+        <w:pStyle w:val="Ttulo1"/>
         <w:numPr>
           <w:ilvl w:val="0"/>
           <w:numId w:val="6"/>
@@ -604,7 +647,6 @@
       </w:r>
       <w:r>
         <w:rPr>
-          <w:b/>
           <w:bCs/>
           <w:lang w:val="es-CO"/>
         </w:rPr>
@@ -716,7 +758,15 @@
         <w:rPr>
           <w:lang w:val="es-CO"/>
         </w:rPr>
-        <w:t>dicha aplicación cuente con una herramienta practica en donde</w:t>
+        <w:t>dicha aplicación cuente con una herramienta</w:t>
+      </w:r>
+      <w:bookmarkStart w:id="0" w:name="_GoBack"/>
+      <w:bookmarkEnd w:id="0"/>
+      <w:r>
+        <w:rPr>
+          <w:lang w:val="es-CO"/>
+        </w:rPr>
+        <w:t xml:space="preserve"> practica en donde</w:t>
       </w:r>
       <w:r>
         <w:rPr>
@@ -833,7 +883,7 @@
     </w:p>
     <w:p>
       <w:pPr>
-        <w:pStyle w:val="Heading1"/>
+        <w:pStyle w:val="Ttulo1"/>
         <w:numPr>
           <w:ilvl w:val="0"/>
           <w:numId w:val="6"/>
@@ -933,7 +983,7 @@
     </w:p>
     <w:p>
       <w:pPr>
-        <w:pStyle w:val="ListParagraph"/>
+        <w:pStyle w:val="Prrafodelista"/>
         <w:numPr>
           <w:ilvl w:val="0"/>
           <w:numId w:val="8"/>
@@ -980,7 +1030,7 @@
     </w:p>
     <w:p>
       <w:pPr>
-        <w:pStyle w:val="ListParagraph"/>
+        <w:pStyle w:val="Prrafodelista"/>
         <w:numPr>
           <w:ilvl w:val="0"/>
           <w:numId w:val="8"/>
@@ -1011,7 +1061,7 @@
     </w:p>
     <w:p>
       <w:pPr>
-        <w:pStyle w:val="ListParagraph"/>
+        <w:pStyle w:val="Prrafodelista"/>
         <w:numPr>
           <w:ilvl w:val="0"/>
           <w:numId w:val="8"/>
@@ -1050,7 +1100,7 @@
     </w:p>
     <w:p>
       <w:pPr>
-        <w:pStyle w:val="Heading1"/>
+        <w:pStyle w:val="Ttulo1"/>
         <w:numPr>
           <w:ilvl w:val="0"/>
           <w:numId w:val="6"/>
@@ -1079,7 +1129,7 @@
     </w:p>
     <w:p>
       <w:pPr>
-        <w:pStyle w:val="Heading2"/>
+        <w:pStyle w:val="Ttulo2"/>
         <w:keepNext w:val="0"/>
         <w:numPr>
           <w:ilvl w:val="0"/>
@@ -1151,21 +1201,7 @@
         <w:rPr>
           <w:lang w:val="es-CO"/>
         </w:rPr>
-        <w:t xml:space="preserve">Al hacer </w:t>
-      </w:r>
-      <w:proofErr w:type="spellStart"/>
-      <w:r>
-        <w:rPr>
-          <w:lang w:val="es-CO"/>
-        </w:rPr>
-        <w:t>login</w:t>
-      </w:r>
-      <w:proofErr w:type="spellEnd"/>
-      <w:r>
-        <w:rPr>
-          <w:lang w:val="es-CO"/>
-        </w:rPr>
-        <w:t xml:space="preserve"> en la aplicación, se </w:t>
+        <w:t xml:space="preserve">Al hacer login en la aplicación, se </w:t>
       </w:r>
       <w:r>
         <w:rPr>
@@ -1177,19 +1213,31 @@
         <w:rPr>
           <w:lang w:val="es-CO"/>
         </w:rPr>
-        <w:t xml:space="preserve"> los datos ingresados en los dos espacios correspondientes. El primero para el nombre del usuario y el Segundo para la contraseña</w:t>
-      </w:r>
-      <w:r>
-        <w:rPr>
-          <w:lang w:val="es-CO"/>
-        </w:rPr>
-        <w:t>. Estos datos se comparan en la base de datos existente de los usuarios, en caso de que si exista el nombre y la contraseña coincida,</w:t>
-      </w:r>
-      <w:r>
-        <w:rPr>
-          <w:lang w:val="es-CO"/>
-        </w:rPr>
-        <w:t xml:space="preserve"> se ingresara. En caso contrario se pedirá repetir la acción. </w:t>
+        <w:t xml:space="preserve"> los datos ingresados en los dos espacios correspondientes. El primero para el </w:t>
+      </w:r>
+      <w:r>
+        <w:rPr>
+          <w:lang w:val="es-CO"/>
+        </w:rPr>
+        <w:t xml:space="preserve">correo </w:t>
+      </w:r>
+      <w:r>
+        <w:rPr>
+          <w:lang w:val="es-CO"/>
+        </w:rPr>
+        <w:t>del usuario y el Segundo para la contraseña</w:t>
+      </w:r>
+      <w:r>
+        <w:rPr>
+          <w:lang w:val="es-CO"/>
+        </w:rPr>
+        <w:t xml:space="preserve">. Estos datos se comparan </w:t>
+      </w:r>
+      <w:r>
+        <w:rPr>
+          <w:lang w:val="es-CO"/>
+        </w:rPr>
+        <w:t>con los de los usuarios registrados en la nube con Google Authentication. Si el usuario ya tenía una cuenta creada, puede ingresar a la aplicación como administrador o como usuario común; de lo contrario, se le pide que vuelva a ingresar sus datos.</w:t>
       </w:r>
     </w:p>
     <w:p>
@@ -1211,12 +1259,24 @@
         <w:rPr>
           <w:lang w:val="es-CO"/>
         </w:rPr>
-        <w:t>Como requerimientos funcionales tenemos, búsqueda parcial de los datos en la base de datos y como no funcionales buscamos que esta búsqueda se ejecute en el menor tiempo posible para dar una mejor experiencia de usuario.</w:t>
-      </w:r>
-    </w:p>
-    <w:p>
-      <w:pPr>
-        <w:pStyle w:val="Heading2"/>
+        <w:t xml:space="preserve">Como requerimiento </w:t>
+      </w:r>
+      <w:r>
+        <w:rPr>
+          <w:lang w:val="es-CO"/>
+        </w:rPr>
+        <w:t xml:space="preserve">no </w:t>
+      </w:r>
+      <w:r>
+        <w:rPr>
+          <w:lang w:val="es-CO"/>
+        </w:rPr>
+        <w:t>funcional, la comparación de los datos ingresados con los de la nube se realiza con tiempo constante dependiendo de la conexión a internet del usuario.</w:t>
+      </w:r>
+    </w:p>
+    <w:p>
+      <w:pPr>
+        <w:pStyle w:val="Ttulo2"/>
         <w:keepNext w:val="0"/>
         <w:numPr>
           <w:ilvl w:val="0"/>
@@ -1247,7 +1307,61 @@
         <w:rPr>
           <w:lang w:val="es-CO"/>
         </w:rPr>
-        <w:t xml:space="preserve">Si un usuario no se encuentra en la base de datos, puede agregarse por medio del botón de registro que lo llevará directamente a otra pantalla donde tiene que ingresar un nombre no existente y una contraseña valida dos veces para confirmar su correcta escritura. </w:t>
+        <w:t>Si un usuario no está</w:t>
+      </w:r>
+      <w:r>
+        <w:rPr>
+          <w:lang w:val="es-CO"/>
+        </w:rPr>
+        <w:t xml:space="preserve"> </w:t>
+      </w:r>
+      <w:r>
+        <w:rPr>
+          <w:lang w:val="es-CO"/>
+        </w:rPr>
+        <w:t>registrado puede crear una cuenta</w:t>
+      </w:r>
+      <w:r>
+        <w:rPr>
+          <w:lang w:val="es-CO"/>
+        </w:rPr>
+        <w:t xml:space="preserve"> por medio del botón de registro que lo llevará directamente a otra pantalla donde tiene que ingresar </w:t>
+      </w:r>
+      <w:r>
+        <w:rPr>
+          <w:lang w:val="es-CO"/>
+        </w:rPr>
+        <w:t>el correo con el que desea registrarse</w:t>
+      </w:r>
+      <w:r>
+        <w:rPr>
+          <w:lang w:val="es-CO"/>
+        </w:rPr>
+        <w:t xml:space="preserve"> y una contraseña vá</w:t>
+      </w:r>
+      <w:r>
+        <w:rPr>
+          <w:lang w:val="es-CO"/>
+        </w:rPr>
+        <w:t>lida dos veces para c</w:t>
+      </w:r>
+      <w:r>
+        <w:rPr>
+          <w:lang w:val="es-CO"/>
+        </w:rPr>
+        <w:t>onfirmar su correcta escritura</w:t>
+      </w:r>
+      <w:r>
+        <w:rPr>
+          <w:lang w:val="es-CO"/>
+        </w:rPr>
+        <w:t>, y definir si es administrador o no</w:t>
+      </w:r>
+      <w:r>
+        <w:rPr>
+          <w:lang w:val="es-CO"/>
+        </w:rPr>
+        <w:t>.</w:t>
       </w:r>
     </w:p>
     <w:p>
@@ -1270,44 +1384,42 @@
           <w:lang w:val="es-CO"/>
         </w:rPr>
         <w:lastRenderedPageBreak/>
-        <w:t xml:space="preserve">Como requerimientos funcionales tenemos la búsqueda de los datos dentro de la base de datos para </w:t>
-      </w:r>
-      <w:r>
-        <w:rPr>
-          <w:lang w:val="es-CO"/>
-        </w:rPr>
-        <w:t>no ingresar</w:t>
-      </w:r>
-      <w:r>
-        <w:rPr>
-          <w:lang w:val="es-CO"/>
-        </w:rPr>
-        <w:t xml:space="preserve"> un usuario con nombre existente y </w:t>
-      </w:r>
-      <w:r>
-        <w:rPr>
-          <w:lang w:val="es-CO"/>
-        </w:rPr>
-        <w:t xml:space="preserve">la creación y actualización de datos. Nuevamente como requerimiento no funcional buscamos que se ejecute en el menor tiempo posible y que la interfaz tenga mensajes emergentes que guíen al usuario de cualquier error. </w:t>
-      </w:r>
-    </w:p>
-    <w:p>
-      <w:pPr>
-        <w:jc w:val="both"/>
-        <w:rPr>
-          <w:lang w:val="es-CO"/>
-        </w:rPr>
-      </w:pPr>
-      <w:r>
-        <w:rPr>
-          <w:lang w:val="es-CO"/>
-        </w:rPr>
-        <w:t>Los usuarios creadores pueden tener dos roles, administrador o usuario autentificado.</w:t>
-      </w:r>
-    </w:p>
-    <w:p>
-      <w:pPr>
-        <w:pStyle w:val="Heading2"/>
+        <w:t xml:space="preserve">Los datos ingresados son comparados con los almacenados en Google Authentication para verificar que no exista otro usuario con el mismo correo. Si el registro es exitoso el correo y contraseña ingresados son guardados y el usuario ingresa a la aplicación como administrador o usuario dependiendo de su elección. Si el registro no es exitoso se le pide al usuario volver a ingresar sus datos. </w:t>
+      </w:r>
+      <w:r>
+        <w:rPr>
+          <w:lang w:val="es-CO"/>
+        </w:rPr>
+        <w:t>Nuevamente como requerimiento no funcio</w:t>
+      </w:r>
+      <w:r>
+        <w:rPr>
+          <w:lang w:val="es-CO"/>
+        </w:rPr>
+        <w:t xml:space="preserve">nal, el registro re realiza en tiempo constante dependiendo de la conexión a internet del usuario </w:t>
+      </w:r>
+      <w:r>
+        <w:rPr>
+          <w:lang w:val="es-CO"/>
+        </w:rPr>
+        <w:t xml:space="preserve">y </w:t>
+      </w:r>
+      <w:r>
+        <w:rPr>
+          <w:lang w:val="es-CO"/>
+        </w:rPr>
+        <w:t>la interfaz tiene mensajes emergentes que guía</w:t>
+      </w:r>
+      <w:r>
+        <w:rPr>
+          <w:lang w:val="es-CO"/>
+        </w:rPr>
+        <w:t>n al usuario de cualquier error.</w:t>
+      </w:r>
+    </w:p>
+    <w:p>
+      <w:pPr>
+        <w:pStyle w:val="Ttulo2"/>
         <w:keepNext w:val="0"/>
         <w:numPr>
           <w:ilvl w:val="0"/>
@@ -1338,12 +1450,24 @@
         <w:rPr>
           <w:lang w:val="es-CO"/>
         </w:rPr>
-        <w:t xml:space="preserve">En la pantalla de diccionario se podrá consultar las palabras dentro de la base de datos por medio de una barra de búsqueda. Esta debe ser lo mas intuitiva posible, que tenga la opción de clasificar en diferentes temas (requerimiento no funcional) y asimismo completar la búsqueda en el menor tiempo posible. Esta opción la tendrá disponible los 3 roles de usuario. </w:t>
-      </w:r>
-    </w:p>
-    <w:p>
-      <w:pPr>
-        <w:pStyle w:val="Heading2"/>
+        <w:t>En la pantalla de diccionario se podrá consultar las palabras dentro de la base de datos por medio de una barra de búsqueda. Esta debe ser lo mas intuitiva posible, que tenga la opción de clasificar en diferentes temas (requerimiento no funcional) y asimismo completar la búsqueda en el menor tiempo posible. Esta opción la tendrá disponible los 3 roles de usuario</w:t>
+      </w:r>
+      <w:r>
+        <w:rPr>
+          <w:lang w:val="es-CO"/>
+        </w:rPr>
+        <w:t xml:space="preserve"> (Invitado, usuario común o administrador)</w:t>
+      </w:r>
+      <w:r>
+        <w:rPr>
+          <w:lang w:val="es-CO"/>
+        </w:rPr>
+        <w:t xml:space="preserve">. </w:t>
+      </w:r>
+    </w:p>
+    <w:p>
+      <w:pPr>
+        <w:pStyle w:val="Ttulo2"/>
         <w:keepNext w:val="0"/>
         <w:numPr>
           <w:ilvl w:val="0"/>
@@ -1374,12 +1498,66 @@
         <w:rPr>
           <w:lang w:val="es-CO"/>
         </w:rPr>
-        <w:t xml:space="preserve">Los usuarios con el rol de administrador contarán con una opción adicional en la pantalla de diccionario que no será visible para un usuario común. Y que le permitirá agregar la una palabra en la base de datos del diccionario en el caso que no exista y cumpla con los requerimientos mínimos para crear una palabra. Que un primer momento será nombre y definición. Pero que como requerimiento no funcional se contaran con etiquetas que permitan implementar una búsqueda por medio de categorías. </w:t>
-      </w:r>
-    </w:p>
-    <w:p>
-      <w:pPr>
-        <w:pStyle w:val="Heading2"/>
+        <w:t xml:space="preserve">Los usuarios con el rol de administrador contarán con una opción adicional en la pantalla de diccionario que no será visible para un usuario común. </w:t>
+      </w:r>
+      <w:r>
+        <w:rPr>
+          <w:lang w:val="es-CO"/>
+        </w:rPr>
+        <w:t>Esta le permitirá agregar</w:t>
+      </w:r>
+      <w:r>
+        <w:rPr>
+          <w:lang w:val="es-CO"/>
+        </w:rPr>
+        <w:t xml:space="preserve"> una palabra en la base de </w:t>
+      </w:r>
+      <w:r>
+        <w:rPr>
+          <w:lang w:val="es-CO"/>
+        </w:rPr>
+        <w:t xml:space="preserve">datos del diccionario que </w:t>
+      </w:r>
+      <w:r>
+        <w:rPr>
+          <w:lang w:val="es-CO"/>
+        </w:rPr>
+        <w:t xml:space="preserve">no exista </w:t>
+      </w:r>
+      <w:r>
+        <w:rPr>
+          <w:lang w:val="es-CO"/>
+        </w:rPr>
+        <w:t xml:space="preserve">ya y que </w:t>
+      </w:r>
+      <w:r>
+        <w:rPr>
+          <w:lang w:val="es-CO"/>
+        </w:rPr>
+        <w:t xml:space="preserve">cumpla con los requerimientos </w:t>
+      </w:r>
+      <w:r>
+        <w:rPr>
+          <w:lang w:val="es-CO"/>
+        </w:rPr>
+        <w:t>mínimos para crear una palabra, q</w:t>
+      </w:r>
+      <w:r>
+        <w:rPr>
+          <w:lang w:val="es-CO"/>
+        </w:rPr>
+        <w:t xml:space="preserve">ue </w:t>
+      </w:r>
+      <w:r>
+        <w:rPr>
+          <w:lang w:val="es-CO"/>
+        </w:rPr>
+        <w:t>por el momento es nombre y definición.</w:t>
+      </w:r>
+    </w:p>
+    <w:p>
+      <w:pPr>
+        <w:pStyle w:val="Ttulo2"/>
         <w:keepNext w:val="0"/>
         <w:numPr>
           <w:ilvl w:val="0"/>
@@ -1410,12 +1588,50 @@
         <w:rPr>
           <w:lang w:val="es-CO"/>
         </w:rPr>
-        <w:t xml:space="preserve">Al igual que en el punto anterior, el usuario con rol de administrador podrá eliminar palabras que no desee tener. Esto con el fin de darle una herramienta a los educadores que quieren enfocar la aplicación para la enseñanza de ciertos temas en particular o consideren que tal vez ciertas palabras no son adecuadas para sus estudiantes. Esta eliminación luego se acompaña de una actualización de la base de datos. </w:t>
-      </w:r>
-    </w:p>
-    <w:p>
-      <w:pPr>
-        <w:pStyle w:val="Heading2"/>
+        <w:t xml:space="preserve">Al igual que en el punto anterior, el usuario con rol de administrador podrá eliminar palabras </w:t>
+      </w:r>
+      <w:r>
+        <w:rPr>
+          <w:lang w:val="es-CO"/>
+        </w:rPr>
+        <w:t>de la base datos que no considere necesarias o apropiadas considerando el enfoque pedagógico de la aplicación con el lenguaje LCS</w:t>
+      </w:r>
+      <w:r>
+        <w:rPr>
+          <w:lang w:val="es-CO"/>
+        </w:rPr>
+        <w:t xml:space="preserve">. Esto </w:t>
+      </w:r>
+      <w:proofErr w:type="gramStart"/>
+      <w:r>
+        <w:rPr>
+          <w:lang w:val="es-CO"/>
+        </w:rPr>
+        <w:t>le</w:t>
+      </w:r>
+      <w:proofErr w:type="gramEnd"/>
+      <w:r>
+        <w:rPr>
+          <w:lang w:val="es-CO"/>
+        </w:rPr>
+        <w:t xml:space="preserve"> permite a los</w:t>
+      </w:r>
+      <w:r>
+        <w:rPr>
+          <w:lang w:val="es-CO"/>
+        </w:rPr>
+        <w:t xml:space="preserve"> educadores que quieren enfocar la aplicación para la enseñanza de ciertos temas en particular o consideren que tal vez ciertas palabras no son </w:t>
+      </w:r>
+      <w:r>
+        <w:rPr>
+          <w:lang w:val="es-CO"/>
+        </w:rPr>
+        <w:t>adecuadas para sus estudiantes.</w:t>
+      </w:r>
+    </w:p>
+    <w:p>
+      <w:pPr>
+        <w:pStyle w:val="Ttulo2"/>
         <w:keepNext w:val="0"/>
         <w:numPr>
           <w:ilvl w:val="0"/>
@@ -1446,18 +1662,18 @@
         <w:rPr>
           <w:lang w:val="es-CO"/>
         </w:rPr>
-        <w:t xml:space="preserve">Los usuarios que son autentificados podrán tener información útil sobre su tiempo en la aplicación, el estado de las palabras en medio de una clasificación </w:t>
-      </w:r>
-      <w:r>
-        <w:rPr>
-          <w:lang w:val="es-CO"/>
-        </w:rPr>
-        <w:t xml:space="preserve">de repetición espaciada. Y por tanto graficas interactivas que les mostrarán las palabras que mas sepan y en las que mas tenga dificultades. Esta implementación se busca que no ralentice la ampliación y sirva como base para implementar un sistema de logros (requerimiento no funcional) </w:t>
-      </w:r>
-    </w:p>
-    <w:p>
-      <w:pPr>
-        <w:pStyle w:val="Heading2"/>
+        <w:t xml:space="preserve">Los usuarios que son autentificados podrán tener información útil </w:t>
+      </w:r>
+      <w:r>
+        <w:rPr>
+          <w:lang w:val="es-CO"/>
+        </w:rPr>
+        <w:t>sobre las palabras que más han buscado y la cantidad de veces que las han buscado. Esto con el fin de que los usuarios pueden tener un registro de las palabras aprendidas y un acceso rápido a estas.</w:t>
+      </w:r>
+    </w:p>
+    <w:p>
+      <w:pPr>
+        <w:pStyle w:val="Ttulo2"/>
         <w:keepNext w:val="0"/>
         <w:numPr>
           <w:ilvl w:val="0"/>
@@ -1488,13 +1704,13 @@
         <w:rPr>
           <w:lang w:val="es-CO"/>
         </w:rPr>
-        <w:t xml:space="preserve">En la pantalla de “Aprender” se contarán con varios minijuegos que sirvan para que el usuario aprenda las palabras en lenguaje de señas, estas palabras estarán conectadas con la base de datos y actualizaran su estado según los errores y aciertos del usuario. </w:t>
-      </w:r>
-      <w:r>
-        <w:rPr>
-          <w:lang w:val="es-CO"/>
-        </w:rPr>
-        <w:t xml:space="preserve">Es decir, una palabra en la cual siempre se equivoque se ubicará en el nivel mas bajo de la repetición espaciada contrario a una donde siempre se acierte. Este requerimiento se busca que sea rápido e implemente tanto la búsqueda como la actualización de los datos. </w:t>
+        <w:t xml:space="preserve">En la pantalla de “Aprender” se contarán con varios minijuegos que sirvan para que el usuario aprenda las palabras en lenguaje de señas, estas palabras estarán conectadas con la base de datos y actualizaran su estado según los errores y aciertos del usuario. Es decir, una palabra en la cual siempre se equivoque se ubicará en el nivel mas bajo de la repetición espaciada contrario a una </w:t>
+      </w:r>
+      <w:r>
+        <w:rPr>
+          <w:lang w:val="es-CO"/>
+        </w:rPr>
+        <w:t xml:space="preserve">donde siempre se acierte. Este requerimiento se busca que sea rápido e implemente tanto la búsqueda como la actualización de los datos. </w:t>
       </w:r>
     </w:p>
     <w:p>
@@ -1509,7 +1725,7 @@
     </w:p>
     <w:p>
       <w:pPr>
-        <w:pStyle w:val="Heading1"/>
+        <w:pStyle w:val="Ttulo1"/>
         <w:numPr>
           <w:ilvl w:val="0"/>
           <w:numId w:val="6"/>
@@ -1541,8 +1757,8 @@
           <w:lang w:val="es-CO"/>
         </w:rPr>
       </w:pPr>
-      <w:bookmarkStart w:id="0" w:name="_heading=h.d9g5jh5qwh8n" w:colFirst="0" w:colLast="0"/>
-      <w:bookmarkEnd w:id="0"/>
+      <w:bookmarkStart w:id="1" w:name="_heading=h.d9g5jh5qwh8n" w:colFirst="0" w:colLast="0"/>
+      <w:bookmarkEnd w:id="1"/>
       <w:r>
         <w:rPr>
           <w:color w:val="000000"/>
@@ -1584,7 +1800,7 @@
     </w:p>
     <w:p>
       <w:pPr>
-        <w:pStyle w:val="ListParagraph"/>
+        <w:pStyle w:val="Prrafodelista"/>
         <w:keepNext/>
         <w:pBdr>
           <w:top w:val="nil"/>
@@ -1599,12 +1815,13 @@
       <w:r>
         <w:rPr>
           <w:noProof/>
+          <w:lang w:eastAsia="es-CO"/>
         </w:rPr>
         <w:drawing>
-          <wp:inline distT="0" distB="0" distL="0" distR="0" wp14:anchorId="20DB3E8D" wp14:editId="1AAF9476">
-            <wp:extent cx="2400300" cy="2390775"/>
-            <wp:effectExtent l="0" t="0" r="0" b="9525"/>
-            <wp:docPr id="5" name="Imagen 5"/>
+          <wp:inline distT="0" distB="0" distL="0" distR="0" wp14:anchorId="0682A8B1" wp14:editId="389B43FF">
+            <wp:extent cx="2262554" cy="2428501"/>
+            <wp:effectExtent l="0" t="0" r="4445" b="0"/>
+            <wp:docPr id="2" name="Imagen 2"/>
             <wp:cNvGraphicFramePr>
               <a:graphicFrameLocks xmlns:a="http://schemas.openxmlformats.org/drawingml/2006/main" noChangeAspect="1"/>
             </wp:cNvGraphicFramePr>
@@ -1612,23 +1829,36 @@
               <a:graphicData uri="http://schemas.openxmlformats.org/drawingml/2006/picture">
                 <pic:pic xmlns:pic="http://schemas.openxmlformats.org/drawingml/2006/picture">
                   <pic:nvPicPr>
-                    <pic:cNvPr id="1" name=""/>
-                    <pic:cNvPicPr/>
+                    <pic:cNvPr id="0" name="Picture 1"/>
+                    <pic:cNvPicPr>
+                      <a:picLocks noChangeAspect="1" noChangeArrowheads="1"/>
+                    </pic:cNvPicPr>
                   </pic:nvPicPr>
                   <pic:blipFill>
-                    <a:blip r:embed="rId7"/>
+                    <a:blip r:embed="rId7" cstate="print">
+                      <a:extLst>
+                        <a:ext uri="{28A0092B-C50C-407E-A947-70E740481C1C}">
+                          <a14:useLocalDpi xmlns:a14="http://schemas.microsoft.com/office/drawing/2010/main" val="0"/>
+                        </a:ext>
+                      </a:extLst>
+                    </a:blip>
+                    <a:srcRect/>
                     <a:stretch>
                       <a:fillRect/>
                     </a:stretch>
                   </pic:blipFill>
-                  <pic:spPr>
+                  <pic:spPr bwMode="auto">
                     <a:xfrm>
                       <a:off x="0" y="0"/>
-                      <a:ext cx="2405848" cy="2396301"/>
+                      <a:ext cx="2279726" cy="2446932"/>
                     </a:xfrm>
                     <a:prstGeom prst="rect">
                       <a:avLst/>
                     </a:prstGeom>
+                    <a:noFill/>
+                    <a:ln>
+                      <a:noFill/>
+                    </a:ln>
                   </pic:spPr>
                 </pic:pic>
               </a:graphicData>
@@ -1639,7 +1869,7 @@
     </w:p>
     <w:p>
       <w:pPr>
-        <w:pStyle w:val="Caption"/>
+        <w:pStyle w:val="Descripcin"/>
         <w:jc w:val="center"/>
         <w:rPr>
           <w:lang w:val="es-CO"/>
@@ -1691,7 +1921,7 @@
     </w:p>
     <w:p>
       <w:pPr>
-        <w:pStyle w:val="ListParagraph"/>
+        <w:pStyle w:val="Prrafodelista"/>
         <w:pBdr>
           <w:top w:val="nil"/>
           <w:left w:val="nil"/>
@@ -1730,6 +1960,12 @@
         </w:rPr>
         <w:t>habiendo iniciado sesión se accede a las siguientes pantallas conectadas entre las tres por medio de la barra inferior.</w:t>
       </w:r>
+      <w:r>
+        <w:rPr>
+          <w:lang w:val="es-CO"/>
+        </w:rPr>
+        <w:t xml:space="preserve"> </w:t>
+      </w:r>
     </w:p>
     <w:p>
       <w:pPr>
@@ -1742,17 +1978,18 @@
           <w:between w:val="nil"/>
         </w:pBdr>
         <w:spacing w:before="120" w:after="120"/>
+        <w:jc w:val="center"/>
       </w:pPr>
       <w:r>
         <w:rPr>
           <w:noProof/>
-          <w:lang w:val="es-CO"/>
+          <w:lang w:val="es-CO" w:eastAsia="es-CO"/>
         </w:rPr>
         <w:drawing>
-          <wp:inline distT="0" distB="0" distL="0" distR="0" wp14:anchorId="30DC673A" wp14:editId="2C05538C">
-            <wp:extent cx="3200400" cy="2279650"/>
-            <wp:effectExtent l="0" t="0" r="0" b="6350"/>
-            <wp:docPr id="7" name="Imagen 7"/>
+          <wp:inline distT="0" distB="0" distL="0" distR="0" wp14:anchorId="68907AC3" wp14:editId="4A02E012">
+            <wp:extent cx="3194685" cy="2340610"/>
+            <wp:effectExtent l="0" t="0" r="5715" b="2540"/>
+            <wp:docPr id="4" name="Imagen 4"/>
             <wp:cNvGraphicFramePr>
               <a:graphicFrameLocks xmlns:a="http://schemas.openxmlformats.org/drawingml/2006/main" noChangeAspect="1"/>
             </wp:cNvGraphicFramePr>
@@ -1760,23 +1997,36 @@
               <a:graphicData uri="http://schemas.openxmlformats.org/drawingml/2006/picture">
                 <pic:pic xmlns:pic="http://schemas.openxmlformats.org/drawingml/2006/picture">
                   <pic:nvPicPr>
-                    <pic:cNvPr id="1" name=""/>
-                    <pic:cNvPicPr/>
+                    <pic:cNvPr id="0" name="Picture 3"/>
+                    <pic:cNvPicPr>
+                      <a:picLocks noChangeAspect="1" noChangeArrowheads="1"/>
+                    </pic:cNvPicPr>
                   </pic:nvPicPr>
                   <pic:blipFill>
-                    <a:blip r:embed="rId8"/>
+                    <a:blip r:embed="rId8" cstate="print">
+                      <a:extLst>
+                        <a:ext uri="{28A0092B-C50C-407E-A947-70E740481C1C}">
+                          <a14:useLocalDpi xmlns:a14="http://schemas.microsoft.com/office/drawing/2010/main" val="0"/>
+                        </a:ext>
+                      </a:extLst>
+                    </a:blip>
+                    <a:srcRect/>
                     <a:stretch>
                       <a:fillRect/>
                     </a:stretch>
                   </pic:blipFill>
-                  <pic:spPr>
+                  <pic:spPr bwMode="auto">
                     <a:xfrm>
                       <a:off x="0" y="0"/>
-                      <a:ext cx="3200400" cy="2279650"/>
+                      <a:ext cx="3194685" cy="2340610"/>
                     </a:xfrm>
                     <a:prstGeom prst="rect">
                       <a:avLst/>
                     </a:prstGeom>
+                    <a:noFill/>
+                    <a:ln>
+                      <a:noFill/>
+                    </a:ln>
                   </pic:spPr>
                 </pic:pic>
               </a:graphicData>
@@ -1787,7 +2037,7 @@
     </w:p>
     <w:p>
       <w:pPr>
-        <w:pStyle w:val="Caption"/>
+        <w:pStyle w:val="Descripcin"/>
         <w:rPr>
           <w:lang w:val="es-CO"/>
         </w:rPr>
@@ -1862,22 +2112,32 @@
         <w:rPr>
           <w:lang w:val="es-CO"/>
         </w:rPr>
+        <w:t xml:space="preserve">En la primera pantalla, la de la izquierda, es el diccionario. Acá </w:t>
+      </w:r>
+      <w:r>
+        <w:rPr>
+          <w:lang w:val="es-CO"/>
+        </w:rPr>
+        <w:t>se podrá</w:t>
+      </w:r>
+      <w:r>
+        <w:rPr>
+          <w:lang w:val="es-CO"/>
+        </w:rPr>
+        <w:t xml:space="preserve"> buscar las palabras que están en la base de datos,</w:t>
+      </w:r>
+      <w:r>
+        <w:rPr>
+          <w:lang w:val="es-CO"/>
+        </w:rPr>
+        <w:t xml:space="preserve"> y en </w:t>
+      </w:r>
+      <w:r>
+        <w:rPr>
+          <w:lang w:val="es-CO"/>
+        </w:rPr>
         <w:lastRenderedPageBreak/>
-        <w:t xml:space="preserve">En la primera pantalla, la de la izquierda, es el diccionario. Acá podremos buscar las palabras que están en la base de datos, los botones verdes sólo serán </w:t>
-      </w:r>
-      <w:r>
-        <w:rPr>
-          <w:b/>
-          <w:bCs/>
-          <w:lang w:val="es-CO"/>
-        </w:rPr>
-        <w:t xml:space="preserve">visibles </w:t>
-      </w:r>
-      <w:r>
-        <w:rPr>
-          <w:lang w:val="es-CO"/>
-        </w:rPr>
-        <w:t xml:space="preserve">para usuarios con rol de administrador. Por otro lado, el botón azul será visible para los 3 roles. </w:t>
+        <w:t xml:space="preserve">caso de ser administrador, eliminar o agregar palabras a la base de datos. De no ser administrador </w:t>
       </w:r>
     </w:p>
     <w:p>
@@ -1899,21 +2159,19 @@
         <w:rPr>
           <w:lang w:val="es-CO"/>
         </w:rPr>
-        <w:t xml:space="preserve">En la pantalla del medio “Aprender-Jugar”, encontraremos las actividades basadas en aprendizaje </w:t>
-      </w:r>
-      <w:proofErr w:type="spellStart"/>
-      <w:r>
-        <w:rPr>
-          <w:lang w:val="es-CO"/>
-        </w:rPr>
-        <w:t>gamificado</w:t>
-      </w:r>
-      <w:proofErr w:type="spellEnd"/>
-      <w:r>
-        <w:rPr>
-          <w:lang w:val="es-CO"/>
-        </w:rPr>
-        <w:t xml:space="preserve"> y aprendizaje por medio de repetición espaciada. Dado el objetivo académico de este proyecto, esta pantalla será una de las ultimas de implementar. </w:t>
+        <w:t>En la pantalla del medio “Aprender-Jugar”, encontraremos las acti</w:t>
+      </w:r>
+      <w:r>
+        <w:rPr>
+          <w:lang w:val="es-CO"/>
+        </w:rPr>
+        <w:t>vidades basadas en aprendizaje r</w:t>
+      </w:r>
+      <w:r>
+        <w:rPr>
+          <w:lang w:val="es-CO"/>
+        </w:rPr>
+        <w:t xml:space="preserve">amificado y aprendizaje por medio de repetición espaciada. Dado el objetivo académico de este proyecto, esta pantalla será una de las ultimas de implementar. </w:t>
       </w:r>
     </w:p>
     <w:p>
@@ -1940,7 +2198,7 @@
     </w:p>
     <w:p>
       <w:pPr>
-        <w:pStyle w:val="Heading1"/>
+        <w:pStyle w:val="Ttulo1"/>
         <w:numPr>
           <w:ilvl w:val="0"/>
           <w:numId w:val="6"/>
@@ -2131,7 +2389,7 @@
     </w:p>
     <w:p>
       <w:pPr>
-        <w:pStyle w:val="Heading1"/>
+        <w:pStyle w:val="Ttulo1"/>
         <w:numPr>
           <w:ilvl w:val="0"/>
           <w:numId w:val="6"/>
@@ -2149,8 +2407,8 @@
           <w:lang w:val="es-CO"/>
         </w:rPr>
       </w:pPr>
-      <w:bookmarkStart w:id="1" w:name="_heading=h.uize9oro8zhl" w:colFirst="0" w:colLast="0"/>
-      <w:bookmarkEnd w:id="1"/>
+      <w:bookmarkStart w:id="2" w:name="_heading=h.uize9oro8zhl" w:colFirst="0" w:colLast="0"/>
+      <w:bookmarkEnd w:id="2"/>
       <w:r>
         <w:rPr>
           <w:sz w:val="22"/>
@@ -2184,7 +2442,7 @@
       <w:hyperlink r:id="rId9" w:history="1">
         <w:r>
           <w:rPr>
-            <w:rStyle w:val="Hyperlink"/>
+            <w:rStyle w:val="Hipervnculo"/>
             <w:lang w:val="es-CO"/>
           </w:rPr>
           <w:t>https://github.com/andreysolano/Diccionario-LSC</w:t>
@@ -2278,52 +2536,65 @@
     </w:p>
     <w:p>
       <w:pPr>
-        <w:pStyle w:val="Heading1"/>
-        <w:numPr>
-          <w:ilvl w:val="0"/>
-          <w:numId w:val="0"/>
-        </w:numPr>
-        <w:jc w:val="left"/>
-        <w:rPr>
-          <w:lang w:val="es-CO"/>
-        </w:rPr>
-      </w:pPr>
-      <w:bookmarkStart w:id="2" w:name="_Hlk51390346"/>
-    </w:p>
-    <w:p>
-      <w:pPr>
-        <w:pStyle w:val="Heading1"/>
+        <w:rPr>
+          <w:smallCaps/>
+          <w:kern w:val="28"/>
+          <w:lang w:val="es-CO"/>
+        </w:rPr>
+      </w:pPr>
+      <w:bookmarkStart w:id="3" w:name="_Hlk51390346"/>
+    </w:p>
+    <w:p>
+      <w:pPr>
+        <w:jc w:val="both"/>
+        <w:rPr>
+          <w:smallCaps/>
+          <w:kern w:val="28"/>
+          <w:lang w:val="es-CO"/>
+        </w:rPr>
+      </w:pPr>
+      <w:r>
+        <w:rPr>
+          <w:lang w:val="es-CO"/>
+        </w:rPr>
+        <w:t>Las palabras del diccionario se encuentran en un archivo XML que está guardado en la memoria interna del dispositivo. Al iniciar la aplicación se comprueba si el dispositivo cuenta con conexión a internet, de ser positiva, se descargan los datos de Fire Base - Real Time Data Base para reemplazar las palabras del XML. De esta forma, si se agregó o eliminó alguna palabra en algún dispositivo, los cambios se vuelven efectivos para todos los demás usuarios.</w:t>
+      </w:r>
+    </w:p>
+    <w:p>
+      <w:pPr>
+        <w:rPr>
+          <w:lang w:val="es-CO"/>
+        </w:rPr>
+      </w:pPr>
+    </w:p>
+    <w:p>
+      <w:pPr>
+        <w:pStyle w:val="Ttulo1"/>
         <w:numPr>
           <w:ilvl w:val="0"/>
           <w:numId w:val="6"/>
         </w:numPr>
         <w:rPr>
-          <w:lang w:val="es-CO"/>
-        </w:rPr>
-      </w:pPr>
-      <w:r>
-        <w:rPr>
-          <w:lang w:val="es-CO"/>
-        </w:rPr>
-        <w:t>IMPLEMENTACIÓN Y aplicaci</w:t>
-      </w:r>
-      <w:r>
-        <w:rPr>
-          <w:lang w:val="es-CO"/>
-        </w:rPr>
-        <w:t xml:space="preserve">ón de </w:t>
-      </w:r>
-      <w:r>
-        <w:rPr>
-          <w:lang w:val="es-CO"/>
-        </w:rPr>
-        <w:t xml:space="preserve">las </w:t>
-      </w:r>
-      <w:r>
-        <w:rPr>
-          <w:lang w:val="es-CO"/>
-        </w:rPr>
-        <w:t>estructuras de datos</w:t>
+          <w:sz w:val="22"/>
+          <w:szCs w:val="22"/>
+          <w:lang w:val="es-CO"/>
+        </w:rPr>
+      </w:pPr>
+      <w:r>
+        <w:rPr>
+          <w:sz w:val="22"/>
+          <w:szCs w:val="22"/>
+          <w:lang w:val="es-CO"/>
+        </w:rPr>
+        <w:t>IMPLEMENTACIÓN Y</w:t>
+      </w:r>
+      <w:r>
+        <w:rPr>
+          <w:sz w:val="22"/>
+          <w:szCs w:val="22"/>
+          <w:lang w:val="es-CO"/>
+        </w:rPr>
+        <w:t xml:space="preserve"> APLICACIÓN DE LAS ESTRUCTURAS DE DATOS</w:t>
       </w:r>
     </w:p>
     <w:p>
@@ -2337,7 +2608,13 @@
         <w:rPr>
           <w:lang w:val="es-CO"/>
         </w:rPr>
-        <w:t>En este prototipo se tuvo 2 grandes retos: manejar los datos para el ingreso de usuarios, tales como nombre de usuario, contraseña y demás atributos que pueda tener un potencial usuario; y almacenar los datos de las palabras, como el contenido, el identificador, entre otras.</w:t>
+        <w:t xml:space="preserve">En este prototipo se cambió el manejo de los datos de una </w:t>
+      </w:r>
+      <w:r>
+        <w:rPr>
+          <w:lang w:val="es-CO"/>
+        </w:rPr>
+        <w:t>lista doblemente enlazada a un árbol binario que se organiza acorde al orden lexicográfico de las palabras. Además, se dejó de guardar la información de los usuarios registrados de manera interna y se empezó a manejar de manera externa en Google Authentication.</w:t>
       </w:r>
     </w:p>
     <w:p>
@@ -2359,7 +2636,49 @@
         <w:rPr>
           <w:lang w:val="es-CO"/>
         </w:rPr>
-        <w:t>Esto se logró a través de la creación de las clases pertinentes (Usuario/Palabra) para guardar internamente ese tipo de información. A su vez, se implementaron estructuras de datos para almacenar las instancias de estas clases.</w:t>
+        <w:t>El árbol que contiene las palabras</w:t>
+      </w:r>
+      <w:r>
+        <w:rPr>
+          <w:lang w:val="es-CO"/>
+        </w:rPr>
+        <w:t>,</w:t>
+      </w:r>
+      <w:r>
+        <w:rPr>
+          <w:lang w:val="es-CO"/>
+        </w:rPr>
+        <w:t xml:space="preserve"> almacena los objetos palabra</w:t>
+      </w:r>
+      <w:r>
+        <w:rPr>
+          <w:lang w:val="es-CO"/>
+        </w:rPr>
+        <w:t xml:space="preserve"> (</w:t>
+      </w:r>
+      <w:r>
+        <w:rPr>
+          <w:lang w:val="es-CO"/>
+        </w:rPr>
+        <w:t xml:space="preserve">una clase creada que </w:t>
+      </w:r>
+      <w:r>
+        <w:rPr>
+          <w:lang w:val="es-CO"/>
+        </w:rPr>
+        <w:t>contiene el ID, la palabra como String, el GIF o imagen de su forma LCS y el significado da cada palabra)</w:t>
+      </w:r>
+      <w:r>
+        <w:rPr>
+          <w:lang w:val="es-CO"/>
+        </w:rPr>
+        <w:t xml:space="preserve"> y las organiza dejando en la rama derecha las de mayor valor y a la izquierda de menor valor. A este, se le implementaron métodos de inserción, eliminación y búsqueda de palabras que funcionan recorriendo el árbol desde la raíz hasta la palabra deseada de manera recursiva. En el caso de la eliminación, al retirar la palabra, si esta no corresponde a una hoja del árbol, este se reorganiza pa</w:t>
+      </w:r>
+      <w:r>
+        <w:rPr>
+          <w:lang w:val="es-CO"/>
+        </w:rPr>
+        <w:t>ra que siga cumpliendo el mismo orden pre establecido.</w:t>
       </w:r>
     </w:p>
     <w:p>
@@ -2370,295 +2689,10 @@
         </w:rPr>
       </w:pPr>
     </w:p>
-    <w:p>
-      <w:pPr>
-        <w:jc w:val="both"/>
-        <w:rPr>
-          <w:lang w:val="es-CO"/>
-        </w:rPr>
-      </w:pPr>
-      <w:r>
-        <w:rPr>
-          <w:lang w:val="es-CO"/>
-        </w:rPr>
-        <w:t>Las estructuras de datos que se emplearon fueron:</w:t>
-      </w:r>
-    </w:p>
-    <w:p>
-      <w:pPr>
-        <w:pStyle w:val="ListParagraph"/>
-        <w:numPr>
-          <w:ilvl w:val="0"/>
-          <w:numId w:val="11"/>
-        </w:numPr>
-        <w:jc w:val="both"/>
-      </w:pPr>
-      <w:r>
-        <w:rPr>
-          <w:rFonts w:ascii="Times New Roman" w:hAnsi="Times New Roman"/>
-          <w:sz w:val="20"/>
-          <w:szCs w:val="20"/>
-        </w:rPr>
-        <w:t>Listas ordenadas doblemente enlazadas para almacenar las palabras.</w:t>
-      </w:r>
-    </w:p>
-    <w:p>
-      <w:pPr>
-        <w:pStyle w:val="ListParagraph"/>
-        <w:numPr>
-          <w:ilvl w:val="0"/>
-          <w:numId w:val="11"/>
-        </w:numPr>
-        <w:jc w:val="both"/>
-      </w:pPr>
-      <w:r>
-        <w:rPr>
-          <w:rFonts w:ascii="Times New Roman" w:hAnsi="Times New Roman"/>
-          <w:sz w:val="20"/>
-          <w:szCs w:val="20"/>
-        </w:rPr>
-        <w:t>Listas simplemente enlazadas para almacenar usuarios.</w:t>
-      </w:r>
-    </w:p>
-    <w:p>
-      <w:pPr>
-        <w:jc w:val="both"/>
-        <w:rPr>
-          <w:lang w:val="es-ES"/>
-        </w:rPr>
-      </w:pPr>
-      <w:r>
-        <w:rPr>
-          <w:lang w:val="es-ES"/>
-        </w:rPr>
-        <w:t xml:space="preserve">Ambas estructuras fueron dotadas de </w:t>
-      </w:r>
-      <w:r>
-        <w:rPr>
-          <w:lang w:val="es-ES"/>
-        </w:rPr>
-        <w:t>métodos de inserción, eliminación, búsqueda y otras específicas de cada implementación.</w:t>
-      </w:r>
-    </w:p>
-    <w:p>
-      <w:pPr>
-        <w:jc w:val="both"/>
-        <w:rPr>
-          <w:lang w:val="es-ES"/>
-        </w:rPr>
-      </w:pPr>
-    </w:p>
-    <w:p>
-      <w:pPr>
-        <w:jc w:val="both"/>
-        <w:rPr>
-          <w:lang w:val="es-ES"/>
-        </w:rPr>
-      </w:pPr>
-      <w:r>
-        <w:rPr>
-          <w:lang w:val="es-ES"/>
-        </w:rPr>
-        <w:t>Para la lista ordenada se implementó un mecanismo interno con el objetivo de que cada dato insertado fuese organizado en orden lexicográfico, dependiendo de la palabra que es ingresada a la lista, de esta forma se puede presentar la información de manera más clara al consultar la lista de palabras disponibles.</w:t>
-      </w:r>
-    </w:p>
-    <w:p>
-      <w:pPr>
-        <w:jc w:val="both"/>
-        <w:rPr>
-          <w:lang w:val="es-ES"/>
-        </w:rPr>
-      </w:pPr>
-    </w:p>
-    <w:p>
-      <w:pPr>
-        <w:rPr>
-          <w:lang w:val="es-CO"/>
-        </w:rPr>
-      </w:pPr>
-      <w:r>
-        <w:rPr>
-          <w:lang w:val="es-CO"/>
-        </w:rPr>
-        <w:t xml:space="preserve">Para la lista simplemente enlazada, se dotó de los métodos comunes de una lista de este tipo, como lo son el </w:t>
-      </w:r>
-      <w:proofErr w:type="spellStart"/>
-      <w:r>
-        <w:rPr>
-          <w:i/>
-          <w:iCs/>
-          <w:lang w:val="es-CO"/>
-        </w:rPr>
-        <w:t>addAfter</w:t>
-      </w:r>
-      <w:proofErr w:type="spellEnd"/>
-      <w:r>
-        <w:rPr>
-          <w:lang w:val="es-CO"/>
-        </w:rPr>
-        <w:t xml:space="preserve">, </w:t>
-      </w:r>
-      <w:proofErr w:type="spellStart"/>
-      <w:r>
-        <w:rPr>
-          <w:i/>
-          <w:iCs/>
-          <w:lang w:val="es-CO"/>
-        </w:rPr>
-        <w:t>addBefore</w:t>
-      </w:r>
-      <w:proofErr w:type="spellEnd"/>
-      <w:r>
-        <w:rPr>
-          <w:lang w:val="es-CO"/>
-        </w:rPr>
-        <w:t xml:space="preserve">, </w:t>
-      </w:r>
-      <w:proofErr w:type="spellStart"/>
-      <w:r>
-        <w:rPr>
-          <w:i/>
-          <w:iCs/>
-          <w:lang w:val="es-CO"/>
-        </w:rPr>
-        <w:t>pushFront</w:t>
-      </w:r>
-      <w:proofErr w:type="spellEnd"/>
-      <w:r>
-        <w:rPr>
-          <w:i/>
-          <w:iCs/>
-          <w:lang w:val="es-CO"/>
-        </w:rPr>
-        <w:t xml:space="preserve">, </w:t>
-      </w:r>
-      <w:proofErr w:type="spellStart"/>
-      <w:r>
-        <w:rPr>
-          <w:i/>
-          <w:iCs/>
-          <w:lang w:val="es-CO"/>
-        </w:rPr>
-        <w:t>pushBack</w:t>
-      </w:r>
-      <w:proofErr w:type="spellEnd"/>
-      <w:r>
-        <w:rPr>
-          <w:i/>
-          <w:iCs/>
-          <w:lang w:val="es-CO"/>
-        </w:rPr>
-        <w:t xml:space="preserve">, </w:t>
-      </w:r>
-      <w:proofErr w:type="spellStart"/>
-      <w:r>
-        <w:rPr>
-          <w:i/>
-          <w:iCs/>
-          <w:lang w:val="es-CO"/>
-        </w:rPr>
-        <w:t>peek</w:t>
-      </w:r>
-      <w:r>
-        <w:rPr>
-          <w:i/>
-          <w:iCs/>
-          <w:lang w:val="es-CO"/>
-        </w:rPr>
-        <w:t>Front</w:t>
-      </w:r>
-      <w:proofErr w:type="spellEnd"/>
-      <w:r>
-        <w:rPr>
-          <w:i/>
-          <w:iCs/>
-          <w:lang w:val="es-CO"/>
-        </w:rPr>
-        <w:t xml:space="preserve">, </w:t>
-      </w:r>
-      <w:proofErr w:type="spellStart"/>
-      <w:r>
-        <w:rPr>
-          <w:i/>
-          <w:iCs/>
-          <w:lang w:val="es-CO"/>
-        </w:rPr>
-        <w:t>peekBack</w:t>
-      </w:r>
-      <w:proofErr w:type="spellEnd"/>
-      <w:r>
-        <w:rPr>
-          <w:i/>
-          <w:iCs/>
-          <w:lang w:val="es-CO"/>
-        </w:rPr>
-        <w:t xml:space="preserve">, </w:t>
-      </w:r>
-      <w:proofErr w:type="spellStart"/>
-      <w:r>
-        <w:rPr>
-          <w:i/>
-          <w:iCs/>
-          <w:lang w:val="es-CO"/>
-        </w:rPr>
-        <w:t>popFront</w:t>
-      </w:r>
-      <w:proofErr w:type="spellEnd"/>
-      <w:r>
-        <w:rPr>
-          <w:i/>
-          <w:iCs/>
-          <w:lang w:val="es-CO"/>
-        </w:rPr>
-        <w:t xml:space="preserve">, </w:t>
-      </w:r>
-      <w:proofErr w:type="spellStart"/>
-      <w:r>
-        <w:rPr>
-          <w:i/>
-          <w:iCs/>
-          <w:lang w:val="es-CO"/>
-        </w:rPr>
-        <w:t>popBack</w:t>
-      </w:r>
-      <w:proofErr w:type="spellEnd"/>
-      <w:r>
-        <w:rPr>
-          <w:i/>
-          <w:iCs/>
-          <w:lang w:val="es-CO"/>
-        </w:rPr>
-        <w:t xml:space="preserve">, </w:t>
-      </w:r>
-      <w:proofErr w:type="spellStart"/>
-      <w:r>
-        <w:rPr>
-          <w:i/>
-          <w:iCs/>
-          <w:lang w:val="es-CO"/>
-        </w:rPr>
-        <w:t>find</w:t>
-      </w:r>
-      <w:proofErr w:type="spellEnd"/>
-      <w:r>
-        <w:rPr>
-          <w:i/>
-          <w:iCs/>
-          <w:lang w:val="es-CO"/>
-        </w:rPr>
-        <w:t xml:space="preserve">, </w:t>
-      </w:r>
-      <w:r>
-        <w:rPr>
-          <w:lang w:val="es-CO"/>
-        </w:rPr>
-        <w:t>entre otros.</w:t>
-      </w:r>
-    </w:p>
-    <w:bookmarkEnd w:id="2"/>
-    <w:p>
-      <w:pPr>
-        <w:pStyle w:val="Heading1"/>
+    <w:bookmarkEnd w:id="3"/>
+    <w:p>
+      <w:pPr>
+        <w:pStyle w:val="Ttulo1"/>
         <w:numPr>
           <w:ilvl w:val="0"/>
           <w:numId w:val="6"/>
@@ -3067,7 +3101,7 @@
     </w:p>
     <w:p>
       <w:pPr>
-        <w:pStyle w:val="Heading1"/>
+        <w:pStyle w:val="Ttulo1"/>
         <w:numPr>
           <w:ilvl w:val="0"/>
           <w:numId w:val="0"/>
@@ -3102,7 +3136,7 @@
     </w:p>
     <w:p>
       <w:pPr>
-        <w:pStyle w:val="Heading1"/>
+        <w:pStyle w:val="Ttulo1"/>
         <w:numPr>
           <w:ilvl w:val="0"/>
           <w:numId w:val="6"/>
@@ -3129,7 +3163,7 @@
     </w:p>
     <w:p>
       <w:pPr>
-        <w:pStyle w:val="Heading1"/>
+        <w:pStyle w:val="Ttulo1"/>
         <w:numPr>
           <w:ilvl w:val="0"/>
           <w:numId w:val="6"/>
@@ -3153,7 +3187,6 @@
           <w:szCs w:val="22"/>
           <w:lang w:val="es-CO"/>
         </w:rPr>
-        <w:lastRenderedPageBreak/>
         <w:t>roles y actividades</w:t>
       </w:r>
     </w:p>
@@ -3810,8 +3843,8 @@
                 <w:lang w:val="es-CO"/>
               </w:rPr>
             </w:pPr>
-            <w:bookmarkStart w:id="3" w:name="_heading=h.1fob9te" w:colFirst="0" w:colLast="0"/>
-            <w:bookmarkEnd w:id="3"/>
+            <w:bookmarkStart w:id="4" w:name="_heading=h.1fob9te" w:colFirst="0" w:colLast="0"/>
+            <w:bookmarkEnd w:id="4"/>
             <w:r>
               <w:rPr>
                 <w:rFonts w:eastAsia="Arial"/>
@@ -5104,91 +5137,342 @@
           </w:p>
         </w:tc>
       </w:tr>
+      <w:tr>
+        <w:trPr>
+          <w:trHeight w:val="193"/>
+        </w:trPr>
+        <w:tc>
+          <w:tcPr>
+            <w:tcW w:w="1692" w:type="dxa"/>
+            <w:vMerge w:val="restart"/>
+          </w:tcPr>
+          <w:p>
+            <w:pPr>
+              <w:widowControl w:val="0"/>
+              <w:pBdr>
+                <w:top w:val="nil"/>
+                <w:left w:val="nil"/>
+                <w:bottom w:val="nil"/>
+                <w:right w:val="nil"/>
+                <w:between w:val="nil"/>
+              </w:pBdr>
+              <w:spacing w:line="276" w:lineRule="auto"/>
+              <w:rPr>
+                <w:rFonts w:eastAsia="Arial"/>
+                <w:color w:val="000000"/>
+                <w:lang w:val="es-CO"/>
+              </w:rPr>
+            </w:pPr>
+          </w:p>
+          <w:p>
+            <w:pPr>
+              <w:widowControl w:val="0"/>
+              <w:pBdr>
+                <w:top w:val="nil"/>
+                <w:left w:val="nil"/>
+                <w:bottom w:val="nil"/>
+                <w:right w:val="nil"/>
+                <w:between w:val="nil"/>
+              </w:pBdr>
+              <w:spacing w:line="276" w:lineRule="auto"/>
+              <w:jc w:val="center"/>
+              <w:rPr>
+                <w:rFonts w:eastAsia="Arial"/>
+                <w:color w:val="000000"/>
+                <w:lang w:val="es-CO"/>
+              </w:rPr>
+            </w:pPr>
+            <w:r>
+              <w:rPr>
+                <w:rFonts w:eastAsia="Arial"/>
+                <w:color w:val="000000"/>
+                <w:lang w:val="es-CO"/>
+              </w:rPr>
+              <w:t>Juan Nicolás Santamaría</w:t>
+            </w:r>
+          </w:p>
+        </w:tc>
+        <w:tc>
+          <w:tcPr>
+            <w:tcW w:w="2893" w:type="dxa"/>
+            <w:vMerge w:val="restart"/>
+          </w:tcPr>
+          <w:p>
+            <w:pPr>
+              <w:widowControl w:val="0"/>
+              <w:pBdr>
+                <w:top w:val="nil"/>
+                <w:left w:val="nil"/>
+                <w:bottom w:val="nil"/>
+                <w:right w:val="nil"/>
+                <w:between w:val="nil"/>
+              </w:pBdr>
+              <w:spacing w:line="276" w:lineRule="auto"/>
+              <w:rPr>
+                <w:rFonts w:eastAsia="Arial"/>
+                <w:color w:val="000000"/>
+                <w:lang w:val="es-CO"/>
+              </w:rPr>
+            </w:pPr>
+          </w:p>
+        </w:tc>
+        <w:tc>
+          <w:tcPr>
+            <w:tcW w:w="4405" w:type="dxa"/>
+          </w:tcPr>
+          <w:p>
+            <w:pPr>
+              <w:pBdr>
+                <w:top w:val="nil"/>
+                <w:left w:val="nil"/>
+                <w:bottom w:val="nil"/>
+                <w:right w:val="nil"/>
+                <w:between w:val="nil"/>
+              </w:pBdr>
+              <w:spacing w:line="259" w:lineRule="auto"/>
+              <w:ind w:hanging="720"/>
+              <w:jc w:val="both"/>
+              <w:rPr>
+                <w:rFonts w:eastAsia="Arial"/>
+                <w:color w:val="000000"/>
+                <w:lang w:val="es-CO"/>
+              </w:rPr>
+            </w:pPr>
+          </w:p>
+        </w:tc>
+      </w:tr>
+      <w:tr>
+        <w:trPr>
+          <w:trHeight w:val="193"/>
+        </w:trPr>
+        <w:tc>
+          <w:tcPr>
+            <w:tcW w:w="1692" w:type="dxa"/>
+            <w:vMerge/>
+          </w:tcPr>
+          <w:p>
+            <w:pPr>
+              <w:widowControl w:val="0"/>
+              <w:pBdr>
+                <w:top w:val="nil"/>
+                <w:left w:val="nil"/>
+                <w:bottom w:val="nil"/>
+                <w:right w:val="nil"/>
+                <w:between w:val="nil"/>
+              </w:pBdr>
+              <w:spacing w:line="276" w:lineRule="auto"/>
+              <w:rPr>
+                <w:rFonts w:eastAsia="Arial"/>
+                <w:color w:val="000000"/>
+                <w:lang w:val="es-CO"/>
+              </w:rPr>
+            </w:pPr>
+          </w:p>
+        </w:tc>
+        <w:tc>
+          <w:tcPr>
+            <w:tcW w:w="2893" w:type="dxa"/>
+            <w:vMerge/>
+          </w:tcPr>
+          <w:p>
+            <w:pPr>
+              <w:widowControl w:val="0"/>
+              <w:pBdr>
+                <w:top w:val="nil"/>
+                <w:left w:val="nil"/>
+                <w:bottom w:val="nil"/>
+                <w:right w:val="nil"/>
+                <w:between w:val="nil"/>
+              </w:pBdr>
+              <w:spacing w:line="276" w:lineRule="auto"/>
+              <w:rPr>
+                <w:rFonts w:eastAsia="Arial"/>
+                <w:color w:val="000000"/>
+                <w:lang w:val="es-CO"/>
+              </w:rPr>
+            </w:pPr>
+          </w:p>
+        </w:tc>
+        <w:tc>
+          <w:tcPr>
+            <w:tcW w:w="4405" w:type="dxa"/>
+          </w:tcPr>
+          <w:p>
+            <w:pPr>
+              <w:pBdr>
+                <w:top w:val="nil"/>
+                <w:left w:val="nil"/>
+                <w:bottom w:val="nil"/>
+                <w:right w:val="nil"/>
+                <w:between w:val="nil"/>
+              </w:pBdr>
+              <w:spacing w:line="259" w:lineRule="auto"/>
+              <w:ind w:hanging="720"/>
+              <w:jc w:val="both"/>
+              <w:rPr>
+                <w:rFonts w:eastAsia="Arial"/>
+                <w:color w:val="000000"/>
+                <w:lang w:val="es-CO"/>
+              </w:rPr>
+            </w:pPr>
+          </w:p>
+        </w:tc>
+      </w:tr>
+      <w:tr>
+        <w:trPr>
+          <w:trHeight w:val="197"/>
+        </w:trPr>
+        <w:tc>
+          <w:tcPr>
+            <w:tcW w:w="1692" w:type="dxa"/>
+            <w:vMerge/>
+          </w:tcPr>
+          <w:p>
+            <w:pPr>
+              <w:widowControl w:val="0"/>
+              <w:pBdr>
+                <w:top w:val="nil"/>
+                <w:left w:val="nil"/>
+                <w:bottom w:val="nil"/>
+                <w:right w:val="nil"/>
+                <w:between w:val="nil"/>
+              </w:pBdr>
+              <w:spacing w:line="276" w:lineRule="auto"/>
+              <w:rPr>
+                <w:rFonts w:eastAsia="Arial"/>
+                <w:color w:val="000000"/>
+                <w:lang w:val="es-CO"/>
+              </w:rPr>
+            </w:pPr>
+          </w:p>
+        </w:tc>
+        <w:tc>
+          <w:tcPr>
+            <w:tcW w:w="2893" w:type="dxa"/>
+            <w:vMerge w:val="restart"/>
+          </w:tcPr>
+          <w:p>
+            <w:pPr>
+              <w:widowControl w:val="0"/>
+              <w:pBdr>
+                <w:top w:val="nil"/>
+                <w:left w:val="nil"/>
+                <w:bottom w:val="nil"/>
+                <w:right w:val="nil"/>
+                <w:between w:val="nil"/>
+              </w:pBdr>
+              <w:spacing w:line="276" w:lineRule="auto"/>
+              <w:rPr>
+                <w:rFonts w:eastAsia="Arial"/>
+                <w:color w:val="000000"/>
+                <w:lang w:val="es-CO"/>
+              </w:rPr>
+            </w:pPr>
+          </w:p>
+        </w:tc>
+        <w:tc>
+          <w:tcPr>
+            <w:tcW w:w="4405" w:type="dxa"/>
+          </w:tcPr>
+          <w:p>
+            <w:pPr>
+              <w:pBdr>
+                <w:top w:val="nil"/>
+                <w:left w:val="nil"/>
+                <w:bottom w:val="nil"/>
+                <w:right w:val="nil"/>
+                <w:between w:val="nil"/>
+              </w:pBdr>
+              <w:spacing w:line="259" w:lineRule="auto"/>
+              <w:ind w:hanging="720"/>
+              <w:jc w:val="both"/>
+              <w:rPr>
+                <w:rFonts w:eastAsia="Arial"/>
+                <w:color w:val="000000"/>
+                <w:lang w:val="es-CO"/>
+              </w:rPr>
+            </w:pPr>
+          </w:p>
+        </w:tc>
+      </w:tr>
+      <w:tr>
+        <w:trPr>
+          <w:trHeight w:val="197"/>
+        </w:trPr>
+        <w:tc>
+          <w:tcPr>
+            <w:tcW w:w="1692" w:type="dxa"/>
+            <w:vMerge/>
+          </w:tcPr>
+          <w:p>
+            <w:pPr>
+              <w:widowControl w:val="0"/>
+              <w:pBdr>
+                <w:top w:val="nil"/>
+                <w:left w:val="nil"/>
+                <w:bottom w:val="nil"/>
+                <w:right w:val="nil"/>
+                <w:between w:val="nil"/>
+              </w:pBdr>
+              <w:spacing w:line="276" w:lineRule="auto"/>
+              <w:rPr>
+                <w:rFonts w:eastAsia="Arial"/>
+                <w:color w:val="000000"/>
+                <w:lang w:val="es-CO"/>
+              </w:rPr>
+            </w:pPr>
+          </w:p>
+        </w:tc>
+        <w:tc>
+          <w:tcPr>
+            <w:tcW w:w="2893" w:type="dxa"/>
+            <w:vMerge/>
+          </w:tcPr>
+          <w:p>
+            <w:pPr>
+              <w:widowControl w:val="0"/>
+              <w:pBdr>
+                <w:top w:val="nil"/>
+                <w:left w:val="nil"/>
+                <w:bottom w:val="nil"/>
+                <w:right w:val="nil"/>
+                <w:between w:val="nil"/>
+              </w:pBdr>
+              <w:spacing w:line="276" w:lineRule="auto"/>
+              <w:rPr>
+                <w:rFonts w:eastAsia="Arial"/>
+                <w:color w:val="000000"/>
+                <w:lang w:val="es-CO"/>
+              </w:rPr>
+            </w:pPr>
+          </w:p>
+        </w:tc>
+        <w:tc>
+          <w:tcPr>
+            <w:tcW w:w="4405" w:type="dxa"/>
+          </w:tcPr>
+          <w:p>
+            <w:pPr>
+              <w:pBdr>
+                <w:top w:val="nil"/>
+                <w:left w:val="nil"/>
+                <w:bottom w:val="nil"/>
+                <w:right w:val="nil"/>
+                <w:between w:val="nil"/>
+              </w:pBdr>
+              <w:spacing w:line="259" w:lineRule="auto"/>
+              <w:ind w:hanging="720"/>
+              <w:jc w:val="both"/>
+              <w:rPr>
+                <w:rFonts w:eastAsia="Arial"/>
+                <w:color w:val="000000"/>
+                <w:lang w:val="es-CO"/>
+              </w:rPr>
+            </w:pPr>
+          </w:p>
+        </w:tc>
+      </w:tr>
     </w:tbl>
-    <w:p>
-      <w:pPr>
-        <w:rPr>
-          <w:lang w:val="es-CO"/>
-        </w:rPr>
-      </w:pPr>
-    </w:p>
-    <w:p>
-      <w:pPr>
-        <w:rPr>
-          <w:lang w:val="es-CO"/>
-        </w:rPr>
-      </w:pPr>
-    </w:p>
-    <w:p>
-      <w:pPr>
-        <w:rPr>
-          <w:lang w:val="es-CO"/>
-        </w:rPr>
-      </w:pPr>
-    </w:p>
-    <w:p>
-      <w:pPr>
-        <w:rPr>
-          <w:lang w:val="es-CO"/>
-        </w:rPr>
-      </w:pPr>
-    </w:p>
-    <w:p>
-      <w:pPr>
-        <w:rPr>
-          <w:lang w:val="es-CO"/>
-        </w:rPr>
-      </w:pPr>
-    </w:p>
-    <w:p>
-      <w:pPr>
-        <w:rPr>
-          <w:lang w:val="es-CO"/>
-        </w:rPr>
-      </w:pPr>
-    </w:p>
-    <w:p>
-      <w:pPr>
-        <w:rPr>
-          <w:lang w:val="es-CO"/>
-        </w:rPr>
-      </w:pPr>
-    </w:p>
-    <w:p>
-      <w:pPr>
-        <w:rPr>
-          <w:lang w:val="es-CO"/>
-        </w:rPr>
-      </w:pPr>
-    </w:p>
-    <w:p>
-      <w:pPr>
-        <w:rPr>
-          <w:lang w:val="es-CO"/>
-        </w:rPr>
-      </w:pPr>
-    </w:p>
-    <w:p>
-      <w:pPr>
-        <w:rPr>
-          <w:lang w:val="es-CO"/>
-        </w:rPr>
-      </w:pPr>
-    </w:p>
-    <w:p>
-      <w:pPr>
-        <w:rPr>
-          <w:lang w:val="es-CO"/>
-        </w:rPr>
-      </w:pPr>
-    </w:p>
-    <w:p>
-      <w:pPr>
-        <w:rPr>
-          <w:lang w:val="es-CO"/>
-        </w:rPr>
-      </w:pPr>
-    </w:p>
     <w:p>
       <w:pPr>
         <w:rPr>
@@ -5211,7 +5495,7 @@
     </w:p>
     <w:p>
       <w:pPr>
-        <w:pStyle w:val="Heading1"/>
+        <w:pStyle w:val="Ttulo1"/>
         <w:numPr>
           <w:ilvl w:val="0"/>
           <w:numId w:val="6"/>
@@ -5235,7 +5519,6 @@
           <w:szCs w:val="22"/>
           <w:lang w:val="es-CO"/>
         </w:rPr>
-        <w:lastRenderedPageBreak/>
         <w:t>DIFICULTADES Y LECCIONES APRENDIDAS</w:t>
       </w:r>
     </w:p>
@@ -5252,26 +5535,96 @@
         <w:rPr>
           <w:lang w:val="es-CO"/>
         </w:rPr>
-        <w:t xml:space="preserve">Ya que se está desarrollando una aplicación móvil, se tuvo que aprender a usar las nuevas herramientas como lo son Android Studio, </w:t>
-      </w:r>
-      <w:proofErr w:type="spellStart"/>
-      <w:r>
-        <w:rPr>
-          <w:lang w:val="es-CO"/>
-        </w:rPr>
-        <w:t>Gradle</w:t>
-      </w:r>
-      <w:proofErr w:type="spellEnd"/>
-      <w:r>
-        <w:rPr>
-          <w:lang w:val="es-CO"/>
-        </w:rPr>
-        <w:t>, entre otros. Además, dado que las pruebas de rendimiento requieren de grandes cantidades de datos, fue necesario aprender sobre el manejo e integración de bases de datos, lo que resultó un poco problemático en un comienzo.</w:t>
-      </w:r>
-    </w:p>
-    <w:p>
-      <w:pPr>
-        <w:pStyle w:val="Heading1"/>
+        <w:t xml:space="preserve">Inicialmente se pensó en </w:t>
+      </w:r>
+      <w:r>
+        <w:rPr>
+          <w:lang w:val="es-CO"/>
+        </w:rPr>
+        <w:t xml:space="preserve">guardar y </w:t>
+      </w:r>
+      <w:r>
+        <w:rPr>
+          <w:lang w:val="es-CO"/>
+        </w:rPr>
+        <w:t xml:space="preserve">descargar un archivo XML de Fire Base que contuviera las palabras del diccionario y así solo reemplazar el </w:t>
+      </w:r>
+      <w:r>
+        <w:rPr>
+          <w:lang w:val="es-CO"/>
+        </w:rPr>
+        <w:t>que se encuentra en la memoria interna cada vez que el usuario abriera la aplicación con conexión internet. Pero rápidamente tocó descartar esta opción ya que al descargar el archivo de Fire Base - Storage, este no quedaba con los permisos necesarios para ingresar y modificar su contenido para poder construir el árbol a partir de este. Como solución, se decidió guardar las palabras una por una en Fire Base – Real Time Data Base y descargarlas para construir el árbol a partir de estas cuando el usuario inicia la aplicación y tiene conexión a internet.</w:t>
+      </w:r>
+    </w:p>
+    <w:p>
+      <w:pPr>
+        <w:spacing w:line="1" w:lineRule="atLeast"/>
+        <w:ind w:hanging="2"/>
+        <w:jc w:val="both"/>
+        <w:rPr>
+          <w:lang w:val="es-CO"/>
+        </w:rPr>
+      </w:pPr>
+      <w:r>
+        <w:rPr>
+          <w:lang w:val="es-CO"/>
+        </w:rPr>
+        <w:t xml:space="preserve">Por otro lado, al crear los usuarios, en Fire Base – Authentication, no quedaba registrado </w:t>
+      </w:r>
+      <w:r>
+        <w:rPr>
+          <w:lang w:val="es-CO"/>
+        </w:rPr>
+        <w:t>si estos eran administradores o no, por lo que fue necesario crear una rama adicional en Fire Base – Real Time Data Base que guarda el ID de cada usuario registrado y guarda si es un administrador o no.</w:t>
+      </w:r>
+    </w:p>
+    <w:p>
+      <w:pPr>
+        <w:spacing w:line="1" w:lineRule="atLeast"/>
+        <w:ind w:hanging="2"/>
+        <w:jc w:val="both"/>
+        <w:rPr>
+          <w:lang w:val="es-CO"/>
+        </w:rPr>
+      </w:pPr>
+    </w:p>
+    <w:p>
+      <w:pPr>
+        <w:spacing w:line="1" w:lineRule="atLeast"/>
+        <w:ind w:hanging="2"/>
+        <w:jc w:val="both"/>
+        <w:rPr>
+          <w:lang w:val="es-CO"/>
+        </w:rPr>
+      </w:pPr>
+      <w:r>
+        <w:rPr>
+          <w:lang w:val="es-CO"/>
+        </w:rPr>
+        <w:t>Por último</w:t>
+      </w:r>
+      <w:r>
+        <w:rPr>
+          <w:lang w:val="es-CO"/>
+        </w:rPr>
+        <w:t xml:space="preserve">, dado que las pruebas de rendimiento requieren de grandes cantidades de datos, fue necesario aprender sobre el manejo e integración de </w:t>
+      </w:r>
+      <w:r>
+        <w:rPr>
+          <w:lang w:val="es-CO"/>
+        </w:rPr>
+        <w:t xml:space="preserve">grandes </w:t>
+      </w:r>
+      <w:r>
+        <w:rPr>
+          <w:lang w:val="es-CO"/>
+        </w:rPr>
+        <w:t>bases de datos, lo que resultó un poco problemático en un comienzo.</w:t>
+      </w:r>
+    </w:p>
+    <w:p>
+      <w:pPr>
+        <w:pStyle w:val="Ttulo1"/>
         <w:numPr>
           <w:ilvl w:val="0"/>
           <w:numId w:val="6"/>
@@ -5324,7 +5677,11 @@
         <w:t xml:space="preserve"> Nacional Para Sordos. </w:t>
       </w:r>
       <w:r>
-        <w:t>[online] Available at:&lt;http://www.insor.gov.co/home/servicio-alciudadano/preguntas-frecuentes/&gt; [Accessed 8 September 2020].</w:t>
+        <w:t>[online] Available at:&lt;http://www.insor.gov.co/home/servicio-</w:t>
+      </w:r>
+      <w:r>
+        <w:lastRenderedPageBreak/>
+        <w:t>alciudadano/preguntas-frecuentes/&gt; [Accessed 8 September 2020].</w:t>
       </w:r>
     </w:p>
     <w:p>
@@ -5351,7 +5708,7 @@
 </file>
 
 <file path=word/endnotes.xml><?xml version="1.0" encoding="utf-8"?>
-<w:endnotes xmlns:wpc="http://schemas.microsoft.com/office/word/2010/wordprocessingCanvas" xmlns:cx="http://schemas.microsoft.com/office/drawing/2014/chartex" xmlns:cx1="http://schemas.microsoft.com/office/drawing/2015/9/8/chartex" xmlns:cx2="http://schemas.microsoft.com/office/drawing/2015/10/21/chartex" xmlns:cx3="http://schemas.microsoft.com/office/drawing/2016/5/9/chartex" xmlns:cx4="http://schemas.microsoft.com/office/drawing/2016/5/10/chartex" xmlns:cx5="http://schemas.microsoft.com/office/drawing/2016/5/11/chartex" xmlns:cx6="http://schemas.microsoft.com/office/drawing/2016/5/12/chartex" xmlns:cx7="http://schemas.microsoft.com/office/drawing/2016/5/13/chartex" xmlns:cx8="http://schemas.microsoft.com/office/drawing/2016/5/14/chartex" xmlns:mc="http://schemas.openxmlformats.org/markup-compatibility/2006" xmlns:aink="http://schemas.microsoft.com/office/drawing/2016/ink" xmlns:am3d="http://schemas.microsoft.com/office/drawing/2017/model3d" xmlns:o="urn:schemas-microsoft-com:office:office" xmlns:r="http://schemas.openxmlformats.org/officeDocument/2006/relationships" xmlns:m="http://schemas.openxmlformats.org/officeDocument/2006/math" xmlns:v="urn:schemas-microsoft-com:vml" xmlns:wp14="http://schemas.microsoft.com/office/word/2010/wordprocessingDrawing" xmlns:wp="http://schemas.openxmlformats.org/drawingml/2006/wordprocessingDrawing" xmlns:w10="urn:schemas-microsoft-com:office:word" xmlns:w="http://schemas.openxmlformats.org/wordprocessingml/2006/main" xmlns:w14="http://schemas.microsoft.com/office/word/2010/wordml" xmlns:w15="http://schemas.microsoft.com/office/word/2012/wordml" xmlns:w16cex="http://schemas.microsoft.com/office/word/2018/wordml/cex" xmlns:w16cid="http://schemas.microsoft.com/office/word/2016/wordml/cid" xmlns:w16="http://schemas.microsoft.com/office/word/2018/wordml" xmlns:w16se="http://schemas.microsoft.com/office/word/2015/wordml/symex" xmlns:wpg="http://schemas.microsoft.com/office/word/2010/wordprocessingGroup" xmlns:wpi="http://schemas.microsoft.com/office/word/2010/wordprocessingInk" xmlns:wne="http://schemas.microsoft.com/office/word/2006/wordml" xmlns:wps="http://schemas.microsoft.com/office/word/2010/wordprocessingShape" mc:Ignorable="w14 w15 w16se w16cid w16 w16cex wp14">
+<w:endnotes xmlns:wpc="http://schemas.microsoft.com/office/word/2010/wordprocessingCanvas" xmlns:cx="http://schemas.microsoft.com/office/drawing/2014/chartex" xmlns:cx1="http://schemas.microsoft.com/office/drawing/2015/9/8/chartex" xmlns:mc="http://schemas.openxmlformats.org/markup-compatibility/2006" xmlns:o="urn:schemas-microsoft-com:office:office" xmlns:r="http://schemas.openxmlformats.org/officeDocument/2006/relationships" xmlns:m="http://schemas.openxmlformats.org/officeDocument/2006/math" xmlns:v="urn:schemas-microsoft-com:vml" xmlns:wp14="http://schemas.microsoft.com/office/word/2010/wordprocessingDrawing" xmlns:wp="http://schemas.openxmlformats.org/drawingml/2006/wordprocessingDrawing" xmlns:w10="urn:schemas-microsoft-com:office:word" xmlns:w="http://schemas.openxmlformats.org/wordprocessingml/2006/main" xmlns:w14="http://schemas.microsoft.com/office/word/2010/wordml" xmlns:w15="http://schemas.microsoft.com/office/word/2012/wordml" xmlns:w16se="http://schemas.microsoft.com/office/word/2015/wordml/symex" xmlns:wpg="http://schemas.microsoft.com/office/word/2010/wordprocessingGroup" xmlns:wpi="http://schemas.microsoft.com/office/word/2010/wordprocessingInk" xmlns:wne="http://schemas.microsoft.com/office/word/2006/wordml" xmlns:wps="http://schemas.microsoft.com/office/word/2010/wordprocessingShape" mc:Ignorable="w14 w15 w16se wp14">
   <w:endnote w:type="separator" w:id="-1">
     <w:p>
       <w:r>
@@ -5370,7 +5727,7 @@
 </file>
 
 <file path=word/footnotes.xml><?xml version="1.0" encoding="utf-8"?>
-<w:footnotes xmlns:wpc="http://schemas.microsoft.com/office/word/2010/wordprocessingCanvas" xmlns:cx="http://schemas.microsoft.com/office/drawing/2014/chartex" xmlns:cx1="http://schemas.microsoft.com/office/drawing/2015/9/8/chartex" xmlns:cx2="http://schemas.microsoft.com/office/drawing/2015/10/21/chartex" xmlns:cx3="http://schemas.microsoft.com/office/drawing/2016/5/9/chartex" xmlns:cx4="http://schemas.microsoft.com/office/drawing/2016/5/10/chartex" xmlns:cx5="http://schemas.microsoft.com/office/drawing/2016/5/11/chartex" xmlns:cx6="http://schemas.microsoft.com/office/drawing/2016/5/12/chartex" xmlns:cx7="http://schemas.microsoft.com/office/drawing/2016/5/13/chartex" xmlns:cx8="http://schemas.microsoft.com/office/drawing/2016/5/14/chartex" xmlns:mc="http://schemas.openxmlformats.org/markup-compatibility/2006" xmlns:aink="http://schemas.microsoft.com/office/drawing/2016/ink" xmlns:am3d="http://schemas.microsoft.com/office/drawing/2017/model3d" xmlns:o="urn:schemas-microsoft-com:office:office" xmlns:r="http://schemas.openxmlformats.org/officeDocument/2006/relationships" xmlns:m="http://schemas.openxmlformats.org/officeDocument/2006/math" xmlns:v="urn:schemas-microsoft-com:vml" xmlns:wp14="http://schemas.microsoft.com/office/word/2010/wordprocessingDrawing" xmlns:wp="http://schemas.openxmlformats.org/drawingml/2006/wordprocessingDrawing" xmlns:w10="urn:schemas-microsoft-com:office:word" xmlns:w="http://schemas.openxmlformats.org/wordprocessingml/2006/main" xmlns:w14="http://schemas.microsoft.com/office/word/2010/wordml" xmlns:w15="http://schemas.microsoft.com/office/word/2012/wordml" xmlns:w16cex="http://schemas.microsoft.com/office/word/2018/wordml/cex" xmlns:w16cid="http://schemas.microsoft.com/office/word/2016/wordml/cid" xmlns:w16="http://schemas.microsoft.com/office/word/2018/wordml" xmlns:w16se="http://schemas.microsoft.com/office/word/2015/wordml/symex" xmlns:wpg="http://schemas.microsoft.com/office/word/2010/wordprocessingGroup" xmlns:wpi="http://schemas.microsoft.com/office/word/2010/wordprocessingInk" xmlns:wne="http://schemas.microsoft.com/office/word/2006/wordml" xmlns:wps="http://schemas.microsoft.com/office/word/2010/wordprocessingShape" mc:Ignorable="w14 w15 w16se w16cid w16 w16cex wp14">
+<w:footnotes xmlns:wpc="http://schemas.microsoft.com/office/word/2010/wordprocessingCanvas" xmlns:cx="http://schemas.microsoft.com/office/drawing/2014/chartex" xmlns:cx1="http://schemas.microsoft.com/office/drawing/2015/9/8/chartex" xmlns:mc="http://schemas.openxmlformats.org/markup-compatibility/2006" xmlns:o="urn:schemas-microsoft-com:office:office" xmlns:r="http://schemas.openxmlformats.org/officeDocument/2006/relationships" xmlns:m="http://schemas.openxmlformats.org/officeDocument/2006/math" xmlns:v="urn:schemas-microsoft-com:vml" xmlns:wp14="http://schemas.microsoft.com/office/word/2010/wordprocessingDrawing" xmlns:wp="http://schemas.openxmlformats.org/drawingml/2006/wordprocessingDrawing" xmlns:w10="urn:schemas-microsoft-com:office:word" xmlns:w="http://schemas.openxmlformats.org/wordprocessingml/2006/main" xmlns:w14="http://schemas.microsoft.com/office/word/2010/wordml" xmlns:w15="http://schemas.microsoft.com/office/word/2012/wordml" xmlns:w16se="http://schemas.microsoft.com/office/word/2015/wordml/symex" xmlns:wpg="http://schemas.microsoft.com/office/word/2010/wordprocessingGroup" xmlns:wpi="http://schemas.microsoft.com/office/word/2010/wordprocessingInk" xmlns:wne="http://schemas.microsoft.com/office/word/2006/wordml" xmlns:wps="http://schemas.microsoft.com/office/word/2010/wordprocessingShape" mc:Ignorable="w14 w15 w16se wp14">
   <w:footnote w:type="separator" w:id="-1">
     <w:p/>
   </w:footnote>
@@ -5384,7 +5741,7 @@
   <w:footnote w:id="1">
     <w:p>
       <w:pPr>
-        <w:pStyle w:val="FootnoteText"/>
+        <w:pStyle w:val="Textonotapie"/>
         <w:rPr>
           <w:lang w:val="es-ES"/>
         </w:rPr>
@@ -5395,7 +5752,7 @@
 </file>
 
 <file path=word/header1.xml><?xml version="1.0" encoding="utf-8"?>
-<w:hdr xmlns:wpc="http://schemas.microsoft.com/office/word/2010/wordprocessingCanvas" xmlns:cx="http://schemas.microsoft.com/office/drawing/2014/chartex" xmlns:cx1="http://schemas.microsoft.com/office/drawing/2015/9/8/chartex" xmlns:cx2="http://schemas.microsoft.com/office/drawing/2015/10/21/chartex" xmlns:cx3="http://schemas.microsoft.com/office/drawing/2016/5/9/chartex" xmlns:cx4="http://schemas.microsoft.com/office/drawing/2016/5/10/chartex" xmlns:cx5="http://schemas.microsoft.com/office/drawing/2016/5/11/chartex" xmlns:cx6="http://schemas.microsoft.com/office/drawing/2016/5/12/chartex" xmlns:cx7="http://schemas.microsoft.com/office/drawing/2016/5/13/chartex" xmlns:cx8="http://schemas.microsoft.com/office/drawing/2016/5/14/chartex" xmlns:mc="http://schemas.openxmlformats.org/markup-compatibility/2006" xmlns:aink="http://schemas.microsoft.com/office/drawing/2016/ink" xmlns:am3d="http://schemas.microsoft.com/office/drawing/2017/model3d" xmlns:o="urn:schemas-microsoft-com:office:office" xmlns:r="http://schemas.openxmlformats.org/officeDocument/2006/relationships" xmlns:m="http://schemas.openxmlformats.org/officeDocument/2006/math" xmlns:v="urn:schemas-microsoft-com:vml" xmlns:wp14="http://schemas.microsoft.com/office/word/2010/wordprocessingDrawing" xmlns:wp="http://schemas.openxmlformats.org/drawingml/2006/wordprocessingDrawing" xmlns:w10="urn:schemas-microsoft-com:office:word" xmlns:w="http://schemas.openxmlformats.org/wordprocessingml/2006/main" xmlns:w14="http://schemas.microsoft.com/office/word/2010/wordml" xmlns:w15="http://schemas.microsoft.com/office/word/2012/wordml" xmlns:w16cex="http://schemas.microsoft.com/office/word/2018/wordml/cex" xmlns:w16cid="http://schemas.microsoft.com/office/word/2016/wordml/cid" xmlns:w16="http://schemas.microsoft.com/office/word/2018/wordml" xmlns:w16se="http://schemas.microsoft.com/office/word/2015/wordml/symex" xmlns:wpg="http://schemas.microsoft.com/office/word/2010/wordprocessingGroup" xmlns:wpi="http://schemas.microsoft.com/office/word/2010/wordprocessingInk" xmlns:wne="http://schemas.microsoft.com/office/word/2006/wordml" xmlns:wps="http://schemas.microsoft.com/office/word/2010/wordprocessingShape" mc:Ignorable="w14 w15 w16se w16cid w16 w16cex wp14">
+<w:hdr xmlns:wpc="http://schemas.microsoft.com/office/word/2010/wordprocessingCanvas" xmlns:cx="http://schemas.microsoft.com/office/drawing/2014/chartex" xmlns:cx1="http://schemas.microsoft.com/office/drawing/2015/9/8/chartex" xmlns:mc="http://schemas.openxmlformats.org/markup-compatibility/2006" xmlns:o="urn:schemas-microsoft-com:office:office" xmlns:r="http://schemas.openxmlformats.org/officeDocument/2006/relationships" xmlns:m="http://schemas.openxmlformats.org/officeDocument/2006/math" xmlns:v="urn:schemas-microsoft-com:vml" xmlns:wp14="http://schemas.microsoft.com/office/word/2010/wordprocessingDrawing" xmlns:wp="http://schemas.openxmlformats.org/drawingml/2006/wordprocessingDrawing" xmlns:w10="urn:schemas-microsoft-com:office:word" xmlns:w="http://schemas.openxmlformats.org/wordprocessingml/2006/main" xmlns:w14="http://schemas.microsoft.com/office/word/2010/wordml" xmlns:w15="http://schemas.microsoft.com/office/word/2012/wordml" xmlns:w16se="http://schemas.microsoft.com/office/word/2015/wordml/symex" xmlns:wpg="http://schemas.microsoft.com/office/word/2010/wordprocessingGroup" xmlns:wpi="http://schemas.microsoft.com/office/word/2010/wordprocessingInk" xmlns:wne="http://schemas.microsoft.com/office/word/2006/wordml" xmlns:wps="http://schemas.microsoft.com/office/word/2010/wordprocessingShape" mc:Ignorable="w14 w15 w16se wp14">
   <w:p>
     <w:pPr>
       <w:framePr w:wrap="auto" w:vAnchor="text" w:hAnchor="margin" w:xAlign="right" w:y="1"/>
@@ -5413,7 +5770,7 @@
       <w:rPr>
         <w:noProof/>
       </w:rPr>
-      <w:t>2</w:t>
+      <w:t>1</w:t>
     </w:r>
     <w:r>
       <w:fldChar w:fldCharType="end"/>
@@ -5431,7 +5788,7 @@
 </file>
 
 <file path=word/numbering.xml><?xml version="1.0" encoding="utf-8"?>
-<w:numbering xmlns:wpc="http://schemas.microsoft.com/office/word/2010/wordprocessingCanvas" xmlns:cx="http://schemas.microsoft.com/office/drawing/2014/chartex" xmlns:cx1="http://schemas.microsoft.com/office/drawing/2015/9/8/chartex" xmlns:cx2="http://schemas.microsoft.com/office/drawing/2015/10/21/chartex" xmlns:cx3="http://schemas.microsoft.com/office/drawing/2016/5/9/chartex" xmlns:cx4="http://schemas.microsoft.com/office/drawing/2016/5/10/chartex" xmlns:cx5="http://schemas.microsoft.com/office/drawing/2016/5/11/chartex" xmlns:cx6="http://schemas.microsoft.com/office/drawing/2016/5/12/chartex" xmlns:cx7="http://schemas.microsoft.com/office/drawing/2016/5/13/chartex" xmlns:cx8="http://schemas.microsoft.com/office/drawing/2016/5/14/chartex" xmlns:mc="http://schemas.openxmlformats.org/markup-compatibility/2006" xmlns:aink="http://schemas.microsoft.com/office/drawing/2016/ink" xmlns:am3d="http://schemas.microsoft.com/office/drawing/2017/model3d" xmlns:o="urn:schemas-microsoft-com:office:office" xmlns:r="http://schemas.openxmlformats.org/officeDocument/2006/relationships" xmlns:m="http://schemas.openxmlformats.org/officeDocument/2006/math" xmlns:v="urn:schemas-microsoft-com:vml" xmlns:wp14="http://schemas.microsoft.com/office/word/2010/wordprocessingDrawing" xmlns:wp="http://schemas.openxmlformats.org/drawingml/2006/wordprocessingDrawing" xmlns:w10="urn:schemas-microsoft-com:office:word" xmlns:w="http://schemas.openxmlformats.org/wordprocessingml/2006/main" xmlns:w14="http://schemas.microsoft.com/office/word/2010/wordml" xmlns:w15="http://schemas.microsoft.com/office/word/2012/wordml" xmlns:w16cex="http://schemas.microsoft.com/office/word/2018/wordml/cex" xmlns:w16cid="http://schemas.microsoft.com/office/word/2016/wordml/cid" xmlns:w16="http://schemas.microsoft.com/office/word/2018/wordml" xmlns:w16se="http://schemas.microsoft.com/office/word/2015/wordml/symex" xmlns:wpg="http://schemas.microsoft.com/office/word/2010/wordprocessingGroup" xmlns:wpi="http://schemas.microsoft.com/office/word/2010/wordprocessingInk" xmlns:wne="http://schemas.microsoft.com/office/word/2006/wordml" xmlns:wps="http://schemas.microsoft.com/office/word/2010/wordprocessingShape" mc:Ignorable="w14 w15 w16se w16cid w16 w16cex wp14">
+<w:numbering xmlns:wpc="http://schemas.microsoft.com/office/word/2010/wordprocessingCanvas" xmlns:cx="http://schemas.microsoft.com/office/drawing/2014/chartex" xmlns:cx1="http://schemas.microsoft.com/office/drawing/2015/9/8/chartex" xmlns:mc="http://schemas.openxmlformats.org/markup-compatibility/2006" xmlns:o="urn:schemas-microsoft-com:office:office" xmlns:r="http://schemas.openxmlformats.org/officeDocument/2006/relationships" xmlns:m="http://schemas.openxmlformats.org/officeDocument/2006/math" xmlns:v="urn:schemas-microsoft-com:vml" xmlns:wp14="http://schemas.microsoft.com/office/word/2010/wordprocessingDrawing" xmlns:wp="http://schemas.openxmlformats.org/drawingml/2006/wordprocessingDrawing" xmlns:w10="urn:schemas-microsoft-com:office:word" xmlns:w="http://schemas.openxmlformats.org/wordprocessingml/2006/main" xmlns:w14="http://schemas.microsoft.com/office/word/2010/wordml" xmlns:w15="http://schemas.microsoft.com/office/word/2012/wordml" xmlns:w16se="http://schemas.microsoft.com/office/word/2015/wordml/symex" xmlns:wpg="http://schemas.microsoft.com/office/word/2010/wordprocessingGroup" xmlns:wpi="http://schemas.microsoft.com/office/word/2010/wordprocessingInk" xmlns:wne="http://schemas.microsoft.com/office/word/2006/wordml" xmlns:wps="http://schemas.microsoft.com/office/word/2010/wordprocessingShape" mc:Ignorable="w14 w15 w16se wp14">
   <w:abstractNum w:abstractNumId="0" w15:restartNumberingAfterBreak="0">
     <w:nsid w:val="FFFFFFFB"/>
     <w:multiLevelType w:val="multilevel"/>
@@ -5439,7 +5796,7 @@
     <w:lvl w:ilvl="0">
       <w:start w:val="1"/>
       <w:numFmt w:val="upperRoman"/>
-      <w:pStyle w:val="Heading1"/>
+      <w:pStyle w:val="Ttulo1"/>
       <w:lvlText w:val="%1."/>
       <w:legacy w:legacy="1" w:legacySpace="144" w:legacyIndent="144"/>
       <w:lvlJc w:val="left"/>
@@ -5447,7 +5804,7 @@
     <w:lvl w:ilvl="1">
       <w:start w:val="1"/>
       <w:numFmt w:val="upperLetter"/>
-      <w:pStyle w:val="Heading2"/>
+      <w:pStyle w:val="Ttulo2"/>
       <w:lvlText w:val="%2."/>
       <w:legacy w:legacy="1" w:legacySpace="144" w:legacyIndent="144"/>
       <w:lvlJc w:val="left"/>
@@ -5455,7 +5812,7 @@
     <w:lvl w:ilvl="2">
       <w:start w:val="1"/>
       <w:numFmt w:val="decimal"/>
-      <w:pStyle w:val="Heading3"/>
+      <w:pStyle w:val="Ttulo3"/>
       <w:lvlText w:val="%3)"/>
       <w:legacy w:legacy="1" w:legacySpace="144" w:legacyIndent="144"/>
       <w:lvlJc w:val="left"/>
@@ -5463,7 +5820,7 @@
     <w:lvl w:ilvl="3">
       <w:start w:val="1"/>
       <w:numFmt w:val="lowerLetter"/>
-      <w:pStyle w:val="Heading4"/>
+      <w:pStyle w:val="Ttulo4"/>
       <w:lvlText w:val="%4)"/>
       <w:legacy w:legacy="1" w:legacySpace="0" w:legacyIndent="720"/>
       <w:lvlJc w:val="left"/>
@@ -5474,7 +5831,7 @@
     <w:lvl w:ilvl="4">
       <w:start w:val="1"/>
       <w:numFmt w:val="decimal"/>
-      <w:pStyle w:val="Heading5"/>
+      <w:pStyle w:val="Ttulo5"/>
       <w:lvlText w:val="(%5)"/>
       <w:legacy w:legacy="1" w:legacySpace="0" w:legacyIndent="720"/>
       <w:lvlJc w:val="left"/>
@@ -5485,7 +5842,7 @@
     <w:lvl w:ilvl="5">
       <w:start w:val="1"/>
       <w:numFmt w:val="lowerLetter"/>
-      <w:pStyle w:val="Heading6"/>
+      <w:pStyle w:val="Ttulo6"/>
       <w:lvlText w:val="(%6)"/>
       <w:legacy w:legacy="1" w:legacySpace="0" w:legacyIndent="720"/>
       <w:lvlJc w:val="left"/>
@@ -5496,7 +5853,7 @@
     <w:lvl w:ilvl="6">
       <w:start w:val="1"/>
       <w:numFmt w:val="lowerRoman"/>
-      <w:pStyle w:val="Heading7"/>
+      <w:pStyle w:val="Ttulo7"/>
       <w:lvlText w:val="(%7)"/>
       <w:legacy w:legacy="1" w:legacySpace="0" w:legacyIndent="720"/>
       <w:lvlJc w:val="left"/>
@@ -5507,7 +5864,7 @@
     <w:lvl w:ilvl="7">
       <w:start w:val="1"/>
       <w:numFmt w:val="lowerLetter"/>
-      <w:pStyle w:val="Heading8"/>
+      <w:pStyle w:val="Ttulo8"/>
       <w:lvlText w:val="(%8)"/>
       <w:legacy w:legacy="1" w:legacySpace="0" w:legacyIndent="720"/>
       <w:lvlJc w:val="left"/>
@@ -5518,7 +5875,7 @@
     <w:lvl w:ilvl="8">
       <w:start w:val="1"/>
       <w:numFmt w:val="lowerRoman"/>
-      <w:pStyle w:val="Heading9"/>
+      <w:pStyle w:val="Ttulo9"/>
       <w:lvlText w:val="(%9)"/>
       <w:legacy w:legacy="1" w:legacySpace="0" w:legacyIndent="720"/>
       <w:lvlJc w:val="left"/>
@@ -6316,7 +6673,7 @@
   <w:abstractNum w:abstractNumId="9" w15:restartNumberingAfterBreak="0">
     <w:nsid w:val="5EFE0776"/>
     <w:multiLevelType w:val="multilevel"/>
-    <w:tmpl w:val="BF1AED0A"/>
+    <w:tmpl w:val="2D0459A8"/>
     <w:lvl w:ilvl="0">
       <w:start w:val="1"/>
       <w:numFmt w:val="upperRoman"/>
@@ -6325,6 +6682,9 @@
       <w:pPr>
         <w:ind w:left="0" w:firstLine="0"/>
       </w:pPr>
+      <w:rPr>
+        <w:sz w:val="22"/>
+      </w:rPr>
     </w:lvl>
     <w:lvl w:ilvl="1">
       <w:start w:val="1"/>
@@ -6550,7 +6910,7 @@
 </file>
 
 <file path=word/styles.xml><?xml version="1.0" encoding="utf-8"?>
-<w:styles xmlns:mc="http://schemas.openxmlformats.org/markup-compatibility/2006" xmlns:r="http://schemas.openxmlformats.org/officeDocument/2006/relationships" xmlns:w="http://schemas.openxmlformats.org/wordprocessingml/2006/main" xmlns:w14="http://schemas.microsoft.com/office/word/2010/wordml" xmlns:w15="http://schemas.microsoft.com/office/word/2012/wordml" xmlns:w16cex="http://schemas.microsoft.com/office/word/2018/wordml/cex" xmlns:w16cid="http://schemas.microsoft.com/office/word/2016/wordml/cid" xmlns:w16="http://schemas.microsoft.com/office/word/2018/wordml" xmlns:w16se="http://schemas.microsoft.com/office/word/2015/wordml/symex" mc:Ignorable="w14 w15 w16se w16cid w16 w16cex">
+<w:styles xmlns:mc="http://schemas.openxmlformats.org/markup-compatibility/2006" xmlns:r="http://schemas.openxmlformats.org/officeDocument/2006/relationships" xmlns:w="http://schemas.openxmlformats.org/wordprocessingml/2006/main" xmlns:w14="http://schemas.microsoft.com/office/word/2010/wordml" xmlns:w15="http://schemas.microsoft.com/office/word/2012/wordml" xmlns:w16se="http://schemas.microsoft.com/office/word/2015/wordml/symex" mc:Ignorable="w14 w15 w16se">
   <w:docDefaults>
     <w:rPrDefault>
       <w:rPr>
@@ -6560,7 +6920,7 @@
     </w:rPrDefault>
     <w:pPrDefault/>
   </w:docDefaults>
-  <w:latentStyles w:defLockedState="0" w:defUIPriority="0" w:defSemiHidden="0" w:defUnhideWhenUsed="0" w:defQFormat="0" w:count="376">
+  <w:latentStyles w:defLockedState="0" w:defUIPriority="0" w:defSemiHidden="0" w:defUnhideWhenUsed="0" w:defQFormat="0" w:count="371">
     <w:lsdException w:name="Normal" w:qFormat="1"/>
     <w:lsdException w:name="heading 1" w:qFormat="1"/>
     <w:lsdException w:name="heading 2" w:qFormat="1"/>
@@ -6843,11 +7203,6 @@
     <w:lsdException w:name="List Table 5 Dark Accent 6" w:uiPriority="50"/>
     <w:lsdException w:name="List Table 6 Colorful Accent 6" w:uiPriority="51"/>
     <w:lsdException w:name="List Table 7 Colorful Accent 6" w:uiPriority="52"/>
-    <w:lsdException w:name="Mention" w:semiHidden="1" w:uiPriority="99" w:unhideWhenUsed="1"/>
-    <w:lsdException w:name="Smart Hyperlink" w:semiHidden="1" w:uiPriority="99" w:unhideWhenUsed="1"/>
-    <w:lsdException w:name="Hashtag" w:semiHidden="1" w:uiPriority="99" w:unhideWhenUsed="1"/>
-    <w:lsdException w:name="Unresolved Mention" w:semiHidden="1" w:uiPriority="99" w:unhideWhenUsed="1"/>
-    <w:lsdException w:name="Smart Link" w:semiHidden="1" w:uiPriority="99" w:unhideWhenUsed="1"/>
   </w:latentStyles>
   <w:style w:type="paragraph" w:default="1" w:styleId="Normal">
     <w:name w:val="Normal"/>
@@ -6860,7 +7215,7 @@
       <w:lang w:val="en-US" w:eastAsia="en-US"/>
     </w:rPr>
   </w:style>
-  <w:style w:type="paragraph" w:styleId="Heading1">
+  <w:style w:type="paragraph" w:styleId="Ttulo1">
     <w:name w:val="heading 1"/>
     <w:basedOn w:val="Normal"/>
     <w:next w:val="Normal"/>
@@ -6879,7 +7234,7 @@
       <w:kern w:val="28"/>
     </w:rPr>
   </w:style>
-  <w:style w:type="paragraph" w:styleId="Heading2">
+  <w:style w:type="paragraph" w:styleId="Ttulo2">
     <w:name w:val="heading 2"/>
     <w:basedOn w:val="Normal"/>
     <w:next w:val="Normal"/>
@@ -6898,7 +7253,7 @@
       <w:iCs/>
     </w:rPr>
   </w:style>
-  <w:style w:type="paragraph" w:styleId="Heading3">
+  <w:style w:type="paragraph" w:styleId="Ttulo3">
     <w:name w:val="heading 3"/>
     <w:basedOn w:val="Normal"/>
     <w:next w:val="Normal"/>
@@ -6917,7 +7272,7 @@
       <w:iCs/>
     </w:rPr>
   </w:style>
-  <w:style w:type="paragraph" w:styleId="Heading4">
+  <w:style w:type="paragraph" w:styleId="Ttulo4">
     <w:name w:val="heading 4"/>
     <w:basedOn w:val="Normal"/>
     <w:next w:val="Normal"/>
@@ -6938,7 +7293,7 @@
       <w:szCs w:val="18"/>
     </w:rPr>
   </w:style>
-  <w:style w:type="paragraph" w:styleId="Heading5">
+  <w:style w:type="paragraph" w:styleId="Ttulo5">
     <w:name w:val="heading 5"/>
     <w:basedOn w:val="Normal"/>
     <w:next w:val="Normal"/>
@@ -6956,7 +7311,7 @@
       <w:szCs w:val="18"/>
     </w:rPr>
   </w:style>
-  <w:style w:type="paragraph" w:styleId="Heading6">
+  <w:style w:type="paragraph" w:styleId="Ttulo6">
     <w:name w:val="heading 6"/>
     <w:basedOn w:val="Normal"/>
     <w:next w:val="Normal"/>
@@ -6976,7 +7331,7 @@
       <w:szCs w:val="16"/>
     </w:rPr>
   </w:style>
-  <w:style w:type="paragraph" w:styleId="Heading7">
+  <w:style w:type="paragraph" w:styleId="Ttulo7">
     <w:name w:val="heading 7"/>
     <w:basedOn w:val="Normal"/>
     <w:next w:val="Normal"/>
@@ -6994,7 +7349,7 @@
       <w:szCs w:val="16"/>
     </w:rPr>
   </w:style>
-  <w:style w:type="paragraph" w:styleId="Heading8">
+  <w:style w:type="paragraph" w:styleId="Ttulo8">
     <w:name w:val="heading 8"/>
     <w:basedOn w:val="Normal"/>
     <w:next w:val="Normal"/>
@@ -7014,7 +7369,7 @@
       <w:szCs w:val="16"/>
     </w:rPr>
   </w:style>
-  <w:style w:type="paragraph" w:styleId="Heading9">
+  <w:style w:type="paragraph" w:styleId="Ttulo9">
     <w:name w:val="heading 9"/>
     <w:basedOn w:val="Normal"/>
     <w:next w:val="Normal"/>
@@ -7032,13 +7387,13 @@
       <w:szCs w:val="16"/>
     </w:rPr>
   </w:style>
-  <w:style w:type="character" w:default="1" w:styleId="DefaultParagraphFont">
+  <w:style w:type="character" w:default="1" w:styleId="Fuentedeprrafopredeter">
     <w:name w:val="Default Paragraph Font"/>
     <w:uiPriority w:val="1"/>
     <w:semiHidden/>
     <w:unhideWhenUsed/>
   </w:style>
-  <w:style w:type="table" w:default="1" w:styleId="TableNormal">
+  <w:style w:type="table" w:default="1" w:styleId="Tablanormal">
     <w:name w:val="Normal Table"/>
     <w:uiPriority w:val="99"/>
     <w:semiHidden/>
@@ -7053,7 +7408,7 @@
       </w:tblCellMar>
     </w:tblPr>
   </w:style>
-  <w:style w:type="numbering" w:default="1" w:styleId="NoList">
+  <w:style w:type="numbering" w:default="1" w:styleId="Sinlista">
     <w:name w:val="No List"/>
     <w:uiPriority w:val="99"/>
     <w:semiHidden/>
@@ -7099,7 +7454,7 @@
       <w:szCs w:val="22"/>
     </w:rPr>
   </w:style>
-  <w:style w:type="paragraph" w:customStyle="1" w:styleId="Ttulo1">
+  <w:style w:type="paragraph" w:customStyle="1" w:styleId="Ttulo10">
     <w:name w:val="Título1"/>
     <w:basedOn w:val="Normal"/>
     <w:next w:val="Normal"/>
@@ -7114,7 +7469,7 @@
       <w:szCs w:val="48"/>
     </w:rPr>
   </w:style>
-  <w:style w:type="paragraph" w:styleId="FootnoteText">
+  <w:style w:type="paragraph" w:styleId="Textonotapie">
     <w:name w:val="footnote text"/>
     <w:basedOn w:val="Normal"/>
     <w:semiHidden/>
@@ -7156,14 +7511,14 @@
       <w:szCs w:val="18"/>
     </w:rPr>
   </w:style>
-  <w:style w:type="character" w:styleId="FootnoteReference">
+  <w:style w:type="character" w:styleId="Refdenotaalpie">
     <w:name w:val="footnote reference"/>
     <w:semiHidden/>
     <w:rPr>
       <w:vertAlign w:val="superscript"/>
     </w:rPr>
   </w:style>
-  <w:style w:type="paragraph" w:styleId="Footer">
+  <w:style w:type="paragraph" w:styleId="Piedepgina">
     <w:name w:val="footer"/>
     <w:basedOn w:val="Normal"/>
     <w:pPr>
@@ -7208,14 +7563,14 @@
   </w:style>
   <w:style w:type="paragraph" w:customStyle="1" w:styleId="Ttulosauxiliares">
     <w:name w:val="Títulos auxiliares"/>
-    <w:basedOn w:val="Heading1"/>
+    <w:basedOn w:val="Ttulo1"/>
     <w:pPr>
       <w:numPr>
         <w:numId w:val="0"/>
       </w:numPr>
     </w:pPr>
   </w:style>
-  <w:style w:type="paragraph" w:styleId="Header">
+  <w:style w:type="paragraph" w:styleId="Encabezado">
     <w:name w:val="header"/>
     <w:basedOn w:val="Normal"/>
     <w:pPr>
@@ -7238,7 +7593,7 @@
       <w:jc w:val="both"/>
     </w:pPr>
   </w:style>
-  <w:style w:type="character" w:styleId="Hyperlink">
+  <w:style w:type="character" w:styleId="Hipervnculo">
     <w:name w:val="Hyperlink"/>
     <w:uiPriority w:val="99"/>
     <w:rPr>
@@ -7246,14 +7601,14 @@
       <w:u w:val="single"/>
     </w:rPr>
   </w:style>
-  <w:style w:type="character" w:styleId="FollowedHyperlink">
+  <w:style w:type="character" w:styleId="Hipervnculovisitado">
     <w:name w:val="FollowedHyperlink"/>
     <w:rPr>
       <w:color w:val="800080"/>
       <w:u w:val="single"/>
     </w:rPr>
   </w:style>
-  <w:style w:type="paragraph" w:styleId="BodyTextIndent">
+  <w:style w:type="paragraph" w:styleId="Sangradetextonormal">
     <w:name w:val="Body Text Indent"/>
     <w:basedOn w:val="Normal"/>
     <w:pPr>
@@ -7263,7 +7618,7 @@
       <w:szCs w:val="24"/>
     </w:rPr>
   </w:style>
-  <w:style w:type="paragraph" w:styleId="BodyText">
+  <w:style w:type="paragraph" w:styleId="Textoindependiente">
     <w:name w:val="Body Text"/>
     <w:basedOn w:val="Normal"/>
     <w:pPr>
@@ -7302,7 +7657,7 @@
   </w:style>
   <w:style w:type="paragraph" w:customStyle="1" w:styleId="TituloIndependiente">
     <w:name w:val="Titulo Independiente"/>
-    <w:basedOn w:val="Heading1"/>
+    <w:basedOn w:val="Ttulo1"/>
     <w:pPr>
       <w:numPr>
         <w:numId w:val="0"/>
@@ -7312,7 +7667,7 @@
       <w:lang w:val="es-ES"/>
     </w:rPr>
   </w:style>
-  <w:style w:type="paragraph" w:styleId="ListParagraph">
+  <w:style w:type="paragraph" w:styleId="Prrafodelista">
     <w:name w:val="List Paragraph"/>
     <w:basedOn w:val="Normal"/>
     <w:uiPriority w:val="34"/>
@@ -7332,7 +7687,7 @@
       <w:lang w:val="es-CO"/>
     </w:rPr>
   </w:style>
-  <w:style w:type="character" w:styleId="Emphasis">
+  <w:style w:type="character" w:styleId="nfasis">
     <w:name w:val="Emphasis"/>
     <w:uiPriority w:val="20"/>
     <w:qFormat/>
@@ -7342,7 +7697,7 @@
       <w:iCs/>
     </w:rPr>
   </w:style>
-  <w:style w:type="paragraph" w:styleId="Caption">
+  <w:style w:type="paragraph" w:styleId="Descripcin">
     <w:name w:val="caption"/>
     <w:basedOn w:val="Normal"/>
     <w:next w:val="Normal"/>
@@ -7359,9 +7714,9 @@
       <w:szCs w:val="18"/>
     </w:rPr>
   </w:style>
-  <w:style w:type="character" w:styleId="UnresolvedMention">
+  <w:style w:type="character" w:customStyle="1" w:styleId="UnresolvedMention">
     <w:name w:val="Unresolved Mention"/>
-    <w:basedOn w:val="DefaultParagraphFont"/>
+    <w:basedOn w:val="Fuentedeprrafopredeter"/>
     <w:uiPriority w:val="99"/>
     <w:semiHidden/>
     <w:unhideWhenUsed/>

</xml_diff>